<commit_message>
Markedsanalyse - kilder opdateret
</commit_message>
<xml_diff>
--- a/Rapport/Rapport/Markedsanalyse.docx
+++ b/Rapport/Rapport/Markedsanalyse.docx
@@ -4,7 +4,7 @@
   <w:body>
     <w:p>
       <w:pPr>
-        <w:pStyle w:val="Overskrift1"/>
+        <w:pStyle w:val="Heading1"/>
         <w:rPr>
           <w:lang w:val="da-DK"/>
         </w:rPr>
@@ -25,7 +25,7 @@
     </w:p>
     <w:p>
       <w:pPr>
-        <w:pStyle w:val="Overskrift2"/>
+        <w:pStyle w:val="Heading2"/>
         <w:rPr>
           <w:lang w:val="da-DK"/>
         </w:rPr>
@@ -95,7 +95,7 @@
     </w:p>
     <w:p>
       <w:pPr>
-        <w:pStyle w:val="Overskrift2"/>
+        <w:pStyle w:val="Heading2"/>
         <w:rPr>
           <w:lang w:val="da-DK"/>
         </w:rPr>
@@ -177,7 +177,21 @@
         </w:rPr>
       </w:pPr>
       <w:r>
-        <w:t xml:space="preserve">“The movie industry cleared 180 billion US dollars in 2009. Sports earned 63 billion, computer games 54 billion, live performances 35 billion, and music 7 billion. Global entertainment from all sources is expected to reach 1.4 trillion dollars by 2015.” </w:t>
+        <w:t xml:space="preserve">“The movie industry cleared 180 billion US dollars in 2009. Sports earned 63 billion, computer games 54 billion, live performances 35 billion, and music 7 billion. Global entertainment from all sources is expected to reach 1.4 trillion dollars by </w:t>
+      </w:r>
+      <w:commentRangeStart w:id="0"/>
+      <w:r>
+        <w:t>2015</w:t>
+      </w:r>
+      <w:commentRangeEnd w:id="0"/>
+      <w:r>
+        <w:rPr>
+          <w:rStyle w:val="CommentReference"/>
+        </w:rPr>
+        <w:commentReference w:id="0"/>
+      </w:r>
+      <w:r>
+        <w:t xml:space="preserve">.” </w:t>
       </w:r>
       <w:r>
         <w:br/>
@@ -201,14 +215,14 @@
           <w:lang w:val="da-DK" w:eastAsia="da-DK"/>
         </w:rPr>
         <w:drawing>
-          <wp:inline distT="0" distB="0" distL="0" distR="0">
+          <wp:inline distT="0" distB="0" distL="0" distR="0" wp14:anchorId="7A2A0AA1" wp14:editId="39E6C949">
             <wp:extent cx="5153025" cy="3009900"/>
             <wp:effectExtent l="0" t="0" r="0" b="0"/>
             <wp:docPr id="1" name="Chart 1"/>
             <wp:cNvGraphicFramePr/>
             <a:graphic xmlns:a="http://schemas.openxmlformats.org/drawingml/2006/main">
               <a:graphicData uri="http://schemas.openxmlformats.org/drawingml/2006/chart">
-                <c:chart xmlns:c="http://schemas.openxmlformats.org/drawingml/2006/chart" xmlns:r="http://schemas.openxmlformats.org/officeDocument/2006/relationships" r:id="rId8"/>
+                <c:chart xmlns:c="http://schemas.openxmlformats.org/drawingml/2006/chart" xmlns:r="http://schemas.openxmlformats.org/officeDocument/2006/relationships" r:id="rId10"/>
               </a:graphicData>
             </a:graphic>
           </wp:inline>
@@ -268,21 +282,7 @@
         <w:rPr>
           <w:lang w:val="da-DK"/>
         </w:rPr>
-        <w:t xml:space="preserve">- Michael D. Gallagher, </w:t>
-      </w:r>
-      <w:proofErr w:type="spellStart"/>
-      <w:r>
-        <w:rPr>
-          <w:lang w:val="da-DK"/>
-        </w:rPr>
-        <w:t>president</w:t>
-      </w:r>
-      <w:proofErr w:type="spellEnd"/>
-      <w:r>
-        <w:rPr>
-          <w:lang w:val="da-DK"/>
-        </w:rPr>
-        <w:t xml:space="preserve"> and CEO, Entertainment Software Association</w:t>
+        <w:t>- Michael D. Gallagher, president and CEO, Entertainment Software Association</w:t>
       </w:r>
     </w:p>
     <w:p>
@@ -298,6 +298,7 @@
           <w:lang w:val="da-DK"/>
         </w:rPr>
       </w:pPr>
+      <w:commentRangeStart w:id="1"/>
       <w:r>
         <w:rPr>
           <w:noProof/>
@@ -305,14 +306,14 @@
         </w:rPr>
         <w:lastRenderedPageBreak/>
         <w:drawing>
-          <wp:inline distT="0" distB="0" distL="0" distR="0">
+          <wp:inline distT="0" distB="0" distL="0" distR="0" wp14:anchorId="41CA35D7" wp14:editId="058044F0">
             <wp:extent cx="5486400" cy="3200400"/>
             <wp:effectExtent l="0" t="0" r="0" b="0"/>
             <wp:docPr id="2" name="Chart 2"/>
             <wp:cNvGraphicFramePr/>
             <a:graphic xmlns:a="http://schemas.openxmlformats.org/drawingml/2006/main">
               <a:graphicData uri="http://schemas.openxmlformats.org/drawingml/2006/chart">
-                <c:chart xmlns:c="http://schemas.openxmlformats.org/drawingml/2006/chart" xmlns:r="http://schemas.openxmlformats.org/officeDocument/2006/relationships" r:id="rId9"/>
+                <c:chart xmlns:c="http://schemas.openxmlformats.org/drawingml/2006/chart" xmlns:r="http://schemas.openxmlformats.org/officeDocument/2006/relationships" r:id="rId11"/>
               </a:graphicData>
             </a:graphic>
           </wp:inline>
@@ -320,13 +321,18 @@
       </w:r>
       <w:r>
         <w:rPr>
-          <w:rStyle w:val="Fodnotehenvisning"/>
+          <w:rStyle w:val="FootnoteReference"/>
           <w:lang w:val="da-DK"/>
         </w:rPr>
         <w:footnoteReference w:id="1"/>
       </w:r>
-      <w:bookmarkStart w:id="0" w:name="_GoBack"/>
-      <w:bookmarkEnd w:id="0"/>
+      <w:commentRangeEnd w:id="1"/>
+      <w:r>
+        <w:rPr>
+          <w:rStyle w:val="CommentReference"/>
+        </w:rPr>
+        <w:commentReference w:id="1"/>
+      </w:r>
     </w:p>
     <w:p>
       <w:pPr>
@@ -445,24 +451,23 @@
         <w:rPr>
           <w:lang w:val="da-DK"/>
         </w:rPr>
-        <w:t>http://www.prweb.com/releases/entertainment_movies/music_television_phones/prweb9198669.htm</w:t>
+        <w:br w:type="page"/>
       </w:r>
     </w:p>
     <w:p>
       <w:pPr>
+        <w:pStyle w:val="Heading2"/>
         <w:rPr>
           <w:lang w:val="da-DK"/>
         </w:rPr>
       </w:pPr>
-      <w:hyperlink r:id="rId10" w:history="1">
-        <w:r>
-          <w:rPr>
-            <w:rStyle w:val="Hyperlink"/>
-            <w:lang w:val="da-DK"/>
-          </w:rPr>
-          <w:t>http://danishgameindustry.com/sites/computerspilzonen.dk/files/rapportfiler/SGDAnalysis.pdf</w:t>
-        </w:r>
-      </w:hyperlink>
+      <w:r>
+        <w:rPr>
+          <w:lang w:val="da-DK"/>
+        </w:rPr>
+        <w:lastRenderedPageBreak/>
+        <w:t>Analyse af spilplatform</w:t>
+      </w:r>
     </w:p>
     <w:p>
       <w:pPr>
@@ -470,15 +475,24 @@
           <w:lang w:val="da-DK"/>
         </w:rPr>
       </w:pPr>
-      <w:hyperlink r:id="rId11" w:history="1">
-        <w:r>
-          <w:rPr>
-            <w:rStyle w:val="Hyperlink"/>
-            <w:lang w:val="da-DK"/>
-          </w:rPr>
-          <w:t>http://danishgameindustry.com/sites/computerspilzonen.dk/files/rapportfiler/ESA,%20rapport%202011.pdf</w:t>
-        </w:r>
-      </w:hyperlink>
+      <w:r>
+        <w:rPr>
+          <w:lang w:val="da-DK"/>
+        </w:rPr>
+        <w:t>Specielt i spilindustrien er der en markant større forskel på de forskellige platforme sammenlignet med fx TV-industrien, hvor det ofte er irrelevant om produktet ses på mobiltelefonen, på computeren eller på tv’et. Spilindustriens platforme har enorm betydning for udviklingen og produktionen af nye spiltitler af flere grunde. Først og fremmest er det en teknisk udfordring, da de forskellige platforme er udviklet forskelligt, og det kræver derfor ressourcer fra udviklernes side at tilpasse en spiltitel til en ny platform</w:t>
+      </w:r>
+      <w:r>
+        <w:rPr>
+          <w:lang w:val="da-DK"/>
+        </w:rPr>
+        <w:t xml:space="preserve">. Dette gælder og ressourcestyring i form af computerkraft, som spænder vidt imellem små håndholdte enheder til optimerede Pc’er. </w:t>
+      </w:r>
+      <w:r>
+        <w:rPr>
+          <w:lang w:val="da-DK"/>
+        </w:rPr>
+        <w:t xml:space="preserve">Derudover har platformene vidt forskellige interaktionsmuligheder fra touch skærm til joystick til mus og tastatur. </w:t>
+      </w:r>
     </w:p>
     <w:p>
       <w:pPr>
@@ -486,107 +500,6 @@
           <w:lang w:val="da-DK"/>
         </w:rPr>
       </w:pPr>
-      <w:hyperlink r:id="rId12" w:history="1">
-        <w:r>
-          <w:rPr>
-            <w:rStyle w:val="Hyperlink"/>
-            <w:lang w:val="da-DK"/>
-          </w:rPr>
-          <w:t>http://www.plunkettresearch.com/entertainment-media-publishing-market-research/industry-and-business-data</w:t>
-        </w:r>
-      </w:hyperlink>
-    </w:p>
-    <w:p>
-      <w:pPr>
-        <w:rPr>
-          <w:lang w:val="da-DK"/>
-        </w:rPr>
-      </w:pPr>
-      <w:hyperlink r:id="rId13" w:history="1">
-        <w:r>
-          <w:rPr>
-            <w:rStyle w:val="Hyperlink"/>
-            <w:lang w:val="da-DK"/>
-          </w:rPr>
-          <w:t>http://www.webpronews.com/the-entertainment-industry-is-actually-booming-so%E2%80%A6-why-sopa-2012-01</w:t>
-        </w:r>
-      </w:hyperlink>
-    </w:p>
-    <w:p>
-      <w:pPr>
-        <w:rPr>
-          <w:lang w:val="da-DK"/>
-        </w:rPr>
-      </w:pPr>
-      <w:hyperlink r:id="rId14" w:history="1">
-        <w:r>
-          <w:rPr>
-            <w:rStyle w:val="Hyperlink"/>
-            <w:lang w:val="da-DK"/>
-          </w:rPr>
-          <w:t>http://vgsales.wikia.com/wiki/Video_game_industry</w:t>
-        </w:r>
-      </w:hyperlink>
-    </w:p>
-    <w:p>
-      <w:pPr>
-        <w:rPr>
-          <w:lang w:val="da-DK"/>
-        </w:rPr>
-      </w:pPr>
-      <w:r>
-        <w:rPr>
-          <w:lang w:val="da-DK"/>
-        </w:rPr>
-        <w:lastRenderedPageBreak/>
-        <w:t>http://www.gartner.com/newsroom/id/2614915</w:t>
-      </w:r>
-    </w:p>
-    <w:p>
-      <w:pPr>
-        <w:pStyle w:val="Overskrift2"/>
-        <w:rPr>
-          <w:lang w:val="da-DK"/>
-        </w:rPr>
-      </w:pPr>
-      <w:r>
-        <w:rPr>
-          <w:lang w:val="da-DK"/>
-        </w:rPr>
-        <w:t>Analyse af spilplatform</w:t>
-      </w:r>
-    </w:p>
-    <w:p>
-      <w:pPr>
-        <w:rPr>
-          <w:lang w:val="da-DK"/>
-        </w:rPr>
-      </w:pPr>
-      <w:r>
-        <w:rPr>
-          <w:lang w:val="da-DK"/>
-        </w:rPr>
-        <w:t>Specielt i spilindustrien er der en markant større forskel på de forskellige platforme sammenlignet med fx TV-industrien, hvor det ofte er irrelevant om produktet ses på mobiltelefonen, på computeren eller på tv’et. Spilindustriens platforme har enorm betydning for udviklingen og produktionen af nye spiltitler af flere grunde. Først og fremmest er det en teknisk udfordring, da de forskellige platforme er udviklet forskelligt, og det kræver derfor ressourcer fra udviklernes side at tilpasse en spiltitel til en ny platform</w:t>
-      </w:r>
-      <w:r>
-        <w:rPr>
-          <w:lang w:val="da-DK"/>
-        </w:rPr>
-        <w:t xml:space="preserve">. Dette gælder og ressourcestyring i form af computerkraft, som spænder vidt imellem små håndholdte enheder til optimerede Pc’er. </w:t>
-      </w:r>
-      <w:r>
-        <w:rPr>
-          <w:lang w:val="da-DK"/>
-        </w:rPr>
-        <w:t xml:space="preserve">Derudover har platformene vidt forskellige interaktionsmuligheder fra touch skærm til joystick til mus og tastatur. </w:t>
-      </w:r>
-    </w:p>
-    <w:p>
-      <w:pPr>
-        <w:rPr>
-          <w:lang w:val="da-DK"/>
-        </w:rPr>
-      </w:pPr>
       <w:r>
         <w:rPr>
           <w:lang w:val="da-DK"/>
@@ -603,12 +516,32 @@
         <w:rPr>
           <w:lang w:val="da-DK"/>
         </w:rPr>
-        <w:t xml:space="preserve"> i 5 forskellige hovedplatforme, som ses i grafen herunder:</w:t>
+        <w:t xml:space="preserve"> i 5 forskellige hovedplatforme, som ses i grafen </w:t>
+      </w:r>
+      <w:commentRangeStart w:id="2"/>
+      <w:r>
+        <w:rPr>
+          <w:lang w:val="da-DK"/>
+        </w:rPr>
+        <w:t>herunder</w:t>
+      </w:r>
+      <w:commentRangeEnd w:id="2"/>
+      <w:r>
+        <w:rPr>
+          <w:rStyle w:val="CommentReference"/>
+        </w:rPr>
+        <w:commentReference w:id="2"/>
+      </w:r>
+      <w:r>
+        <w:rPr>
+          <w:lang w:val="da-DK"/>
+        </w:rPr>
+        <w:t>:</w:t>
       </w:r>
     </w:p>
     <w:tbl>
       <w:tblPr>
-        <w:tblStyle w:val="Gittertabel7-farverig-farve1"/>
+        <w:tblStyle w:val="GridTable7Colorful-Accent1"/>
         <w:tblW w:w="0" w:type="auto"/>
         <w:tblLook w:val="04A0" w:firstRow="1" w:lastRow="0" w:firstColumn="1" w:lastColumn="0" w:noHBand="0" w:noVBand="1"/>
       </w:tblPr>
@@ -1267,11 +1200,6 @@
         </w:tc>
       </w:tr>
     </w:tbl>
-    <w:p>
-      <w:r>
-        <w:t>http://www.gartner.com/newsroom/id/2614915</w:t>
-      </w:r>
-    </w:p>
     <w:p/>
     <w:p>
       <w:pPr>
@@ -1289,7 +1217,27 @@
         <w:rPr>
           <w:lang w:val="da-DK"/>
         </w:rPr>
-        <w:t>Dette hænger tæt sammen med den enorme udbredelse af smartphones i verdenen, som er steget fra 1,13 mia. telefoner i 2012 til 1,75 mia. telefoner i 2014 – næsten en fordobling på få år.</w:t>
+        <w:t xml:space="preserve">Dette hænger tæt sammen med den enorme udbredelse af smartphones i verdenen, som er steget fra 1,13 mia. telefoner i 2012 til 1,75 mia. telefoner i 2014 – næsten en fordobling på få </w:t>
+      </w:r>
+      <w:commentRangeStart w:id="3"/>
+      <w:r>
+        <w:rPr>
+          <w:lang w:val="da-DK"/>
+        </w:rPr>
+        <w:t>år</w:t>
+      </w:r>
+      <w:commentRangeEnd w:id="3"/>
+      <w:r>
+        <w:rPr>
+          <w:rStyle w:val="CommentReference"/>
+        </w:rPr>
+        <w:commentReference w:id="3"/>
+      </w:r>
+      <w:r>
+        <w:rPr>
+          <w:lang w:val="da-DK"/>
+        </w:rPr>
+        <w:t>.</w:t>
       </w:r>
       <w:r>
         <w:rPr>
@@ -1331,14 +1279,14 @@
     </w:p>
     <w:p>
       <w:pPr>
-        <w:pStyle w:val="Overskrift3"/>
+        <w:pStyle w:val="Heading3"/>
         <w:rPr>
           <w:lang w:val="da-DK"/>
         </w:rPr>
       </w:pPr>
       <w:r>
         <w:rPr>
-          <w:rStyle w:val="Kraftigfremhvning"/>
+          <w:rStyle w:val="IntenseEmphasis"/>
           <w:lang w:val="da-DK"/>
         </w:rPr>
         <w:t>Projektet</w:t>
@@ -1387,7 +1335,7 @@
     </w:p>
     <w:p>
       <w:pPr>
-        <w:pStyle w:val="Overskrift2"/>
+        <w:pStyle w:val="Heading2"/>
         <w:rPr>
           <w:lang w:val="da-DK"/>
         </w:rPr>
@@ -1410,21 +1358,7 @@
         <w:rPr>
           <w:lang w:val="da-DK"/>
         </w:rPr>
-        <w:t xml:space="preserve">Når der er lagt fokus på en platform at udgive til, er der brug for at segmentere branchen i typer af </w:t>
-      </w:r>
-      <w:proofErr w:type="spellStart"/>
-      <w:r>
-        <w:rPr>
-          <w:lang w:val="da-DK"/>
-        </w:rPr>
-        <w:t>apps</w:t>
-      </w:r>
-      <w:proofErr w:type="spellEnd"/>
-      <w:r>
-        <w:rPr>
-          <w:lang w:val="da-DK"/>
-        </w:rPr>
-        <w:t xml:space="preserve">, da der i dette tilfælde er </w:t>
+        <w:t xml:space="preserve">Når der er lagt fokus på en platform at udgive til, er der brug for at segmentere branchen i typer af apps, da der i dette tilfælde er </w:t>
       </w:r>
       <w:r>
         <w:rPr>
@@ -1451,14 +1385,14 @@
           <w:lang w:val="da-DK" w:eastAsia="da-DK"/>
         </w:rPr>
         <w:drawing>
-          <wp:inline distT="0" distB="0" distL="0" distR="0">
+          <wp:inline distT="0" distB="0" distL="0" distR="0" wp14:anchorId="142E4CCB" wp14:editId="4F44D0E0">
             <wp:extent cx="5486400" cy="3200400"/>
             <wp:effectExtent l="0" t="0" r="0" b="0"/>
             <wp:docPr id="7" name="Chart 7"/>
             <wp:cNvGraphicFramePr/>
             <a:graphic xmlns:a="http://schemas.openxmlformats.org/drawingml/2006/main">
               <a:graphicData uri="http://schemas.openxmlformats.org/drawingml/2006/chart">
-                <c:chart xmlns:c="http://schemas.openxmlformats.org/drawingml/2006/chart" xmlns:r="http://schemas.openxmlformats.org/officeDocument/2006/relationships" r:id="rId15"/>
+                <c:chart xmlns:c="http://schemas.openxmlformats.org/drawingml/2006/chart" xmlns:r="http://schemas.openxmlformats.org/officeDocument/2006/relationships" r:id="rId12"/>
               </a:graphicData>
             </a:graphic>
           </wp:inline>
@@ -1487,35 +1421,27 @@
         <w:rPr>
           <w:lang w:val="da-DK"/>
         </w:rPr>
-        <w:t xml:space="preserve">Ud fra dette burde fokus lægge på sociale spil eller </w:t>
-      </w:r>
-      <w:proofErr w:type="spellStart"/>
-      <w:r>
-        <w:rPr>
-          <w:lang w:val="da-DK"/>
-        </w:rPr>
-        <w:t>puzzles</w:t>
-      </w:r>
-      <w:proofErr w:type="spellEnd"/>
-      <w:r>
-        <w:rPr>
-          <w:lang w:val="da-DK"/>
-        </w:rPr>
-        <w:t xml:space="preserve"> mv. Kigger man dog på tal fra 2012 har sociale spil haft fremgang, hvorimod </w:t>
-      </w:r>
-      <w:proofErr w:type="spellStart"/>
-      <w:r>
-        <w:rPr>
-          <w:lang w:val="da-DK"/>
-        </w:rPr>
-        <w:t>puzzles</w:t>
-      </w:r>
-      <w:proofErr w:type="spellEnd"/>
-      <w:r>
-        <w:rPr>
-          <w:lang w:val="da-DK"/>
-        </w:rPr>
-        <w:t xml:space="preserve"> mv. er faldet fra 47% til 35%. </w:t>
+        <w:t xml:space="preserve">Ud fra dette burde fokus lægge på sociale spil eller puzzles mv. Kigger man dog på tal fra 2012 har sociale spil haft fremgang, hvorimod puzzles mv. er faldet fra 47% til </w:t>
+      </w:r>
+      <w:commentRangeStart w:id="4"/>
+      <w:r>
+        <w:rPr>
+          <w:lang w:val="da-DK"/>
+        </w:rPr>
+        <w:t>35</w:t>
+      </w:r>
+      <w:commentRangeEnd w:id="4"/>
+      <w:r>
+        <w:rPr>
+          <w:rStyle w:val="CommentReference"/>
+        </w:rPr>
+        <w:commentReference w:id="4"/>
+      </w:r>
+      <w:r>
+        <w:rPr>
+          <w:lang w:val="da-DK"/>
+        </w:rPr>
+        <w:t xml:space="preserve">%. </w:t>
       </w:r>
     </w:p>
     <w:p>
@@ -1533,7 +1459,7 @@
       </w:pPr>
       <w:r>
         <w:rPr>
-          <w:rStyle w:val="Kraftigfremhvning"/>
+          <w:rStyle w:val="IntenseEmphasis"/>
           <w:lang w:val="da-DK"/>
         </w:rPr>
         <w:t>Projektet</w:t>
@@ -1551,55 +1477,6 @@
         </w:rPr>
         <w:t xml:space="preserve">Der er på forhånd diskuteret spiltype mv. før projektets start, hvor der blev lagt fast på et spil, som lander i action-kategorien. </w:t>
       </w:r>
-    </w:p>
-    <w:p>
-      <w:pPr>
-        <w:rPr>
-          <w:lang w:val="da-DK"/>
-        </w:rPr>
-      </w:pPr>
-    </w:p>
-    <w:p>
-      <w:pPr>
-        <w:rPr>
-          <w:lang w:val="da-DK"/>
-        </w:rPr>
-      </w:pPr>
-      <w:r>
-        <w:rPr>
-          <w:lang w:val="da-DK"/>
-        </w:rPr>
-        <w:t>http://www.theesa.com/facts/pdfs/ESA_EF_2012.pdf</w:t>
-      </w:r>
-    </w:p>
-    <w:p>
-      <w:pPr>
-        <w:rPr>
-          <w:lang w:val="da-DK"/>
-        </w:rPr>
-      </w:pPr>
-      <w:hyperlink r:id="rId16" w:history="1">
-        <w:r>
-          <w:rPr>
-            <w:rStyle w:val="Hyperlink"/>
-            <w:lang w:val="da-DK"/>
-          </w:rPr>
-          <w:t>http://www.theesa.com/facts/pdfs/esa_ef_2013.pdf</w:t>
-        </w:r>
-      </w:hyperlink>
-      <w:r>
-        <w:rPr>
-          <w:lang w:val="da-DK"/>
-        </w:rPr>
-        <w:t xml:space="preserve"> </w:t>
-      </w:r>
-    </w:p>
-    <w:p>
-      <w:pPr>
-        <w:rPr>
-          <w:lang w:val="da-DK"/>
-        </w:rPr>
-      </w:pPr>
     </w:p>
     <w:p>
       <w:pPr>
@@ -1620,7 +1497,7 @@
     </w:p>
     <w:p>
       <w:pPr>
-        <w:pStyle w:val="Overskrift2"/>
+        <w:pStyle w:val="Heading2"/>
         <w:rPr>
           <w:lang w:val="da-DK"/>
         </w:rPr>
@@ -1630,21 +1507,7 @@
           <w:lang w:val="da-DK"/>
         </w:rPr>
         <w:lastRenderedPageBreak/>
-        <w:t xml:space="preserve">Salgsplatforme – </w:t>
-      </w:r>
-      <w:proofErr w:type="spellStart"/>
-      <w:r>
-        <w:rPr>
-          <w:lang w:val="da-DK"/>
-        </w:rPr>
-        <w:t>AppStore</w:t>
-      </w:r>
-      <w:proofErr w:type="spellEnd"/>
-      <w:r>
-        <w:rPr>
-          <w:lang w:val="da-DK"/>
-        </w:rPr>
-        <w:t xml:space="preserve"> mv.</w:t>
+        <w:t>Salgsplatforme – AppStore mv.</w:t>
       </w:r>
     </w:p>
     <w:p>
@@ -1657,26 +1520,12 @@
         <w:rPr>
           <w:lang w:val="da-DK"/>
         </w:rPr>
-        <w:t xml:space="preserve">Da markedet for mobile spil er i stærk fremgang er det relevant at undersøge, hvilke muligheder, der er, for at udgive sit produkt og ikke mindst optimering af salg. Først og fremmest er det relevant at vide, hvilke platforme, som er populære og som har det største marked. Dernæst skal der kigges nærmere på værdien af disse platforme samt hvilke genre af </w:t>
-      </w:r>
-      <w:proofErr w:type="spellStart"/>
-      <w:r>
-        <w:rPr>
-          <w:lang w:val="da-DK"/>
-        </w:rPr>
-        <w:t>apps</w:t>
-      </w:r>
-      <w:proofErr w:type="spellEnd"/>
-      <w:r>
-        <w:rPr>
-          <w:lang w:val="da-DK"/>
-        </w:rPr>
-        <w:t xml:space="preserve">, som bliver købt. </w:t>
+        <w:t xml:space="preserve">Da markedet for mobile spil er i stærk fremgang er det relevant at undersøge, hvilke muligheder, der er, for at udgive sit produkt og ikke mindst optimering af salg. Først og fremmest er det relevant at vide, hvilke platforme, som er populære og som har det største marked. Dernæst skal der kigges nærmere på værdien af disse platforme samt hvilke genre af apps, som bliver købt. </w:t>
       </w:r>
     </w:p>
     <w:tbl>
       <w:tblPr>
-        <w:tblStyle w:val="Gittertabel7-farverig-farve1"/>
+        <w:tblStyle w:val="GridTable7Colorful-Accent1"/>
         <w:tblW w:w="0" w:type="auto"/>
         <w:tblLook w:val="04A0" w:firstRow="1" w:lastRow="0" w:firstColumn="1" w:lastColumn="0" w:noHBand="0" w:noVBand="1"/>
       </w:tblPr>
@@ -1705,7 +1554,7 @@
             </w:pPr>
             <w:r>
               <w:rPr>
-                <w:rStyle w:val="Strk"/>
+                <w:rStyle w:val="Strong"/>
                 <w:rFonts w:ascii="Helvetica" w:hAnsi="Helvetica" w:cs="Helvetica"/>
                 <w:b/>
                 <w:color w:val="1C1C1C"/>
@@ -1731,7 +1580,7 @@
             </w:pPr>
             <w:r>
               <w:rPr>
-                <w:rStyle w:val="Strk"/>
+                <w:rStyle w:val="Strong"/>
                 <w:rFonts w:ascii="Helvetica" w:hAnsi="Helvetica" w:cs="Helvetica"/>
                 <w:b/>
                 <w:color w:val="1C1C1C"/>
@@ -1757,7 +1606,7 @@
             </w:pPr>
             <w:r>
               <w:rPr>
-                <w:rStyle w:val="Strk"/>
+                <w:rStyle w:val="Strong"/>
                 <w:rFonts w:ascii="Helvetica" w:hAnsi="Helvetica" w:cs="Helvetica"/>
                 <w:b/>
                 <w:color w:val="1C1C1C"/>
@@ -1783,7 +1632,7 @@
             </w:pPr>
             <w:r>
               <w:rPr>
-                <w:rStyle w:val="Strk"/>
+                <w:rStyle w:val="Strong"/>
                 <w:rFonts w:ascii="Helvetica" w:hAnsi="Helvetica" w:cs="Helvetica"/>
                 <w:b/>
                 <w:color w:val="1C1C1C"/>
@@ -1809,7 +1658,7 @@
             </w:pPr>
             <w:r>
               <w:rPr>
-                <w:rStyle w:val="Strk"/>
+                <w:rStyle w:val="Strong"/>
                 <w:rFonts w:ascii="Helvetica" w:hAnsi="Helvetica" w:cs="Helvetica"/>
                 <w:b/>
                 <w:color w:val="1C1C1C"/>
@@ -2295,108 +2144,69 @@
               <w:rPr>
                 <w:lang w:val="da-DK"/>
               </w:rPr>
-              <w:t xml:space="preserve"> mio.</w:t>
+              <w:t xml:space="preserve"> </w:t>
+            </w:r>
+            <w:commentRangeStart w:id="5"/>
+            <w:r>
+              <w:rPr>
+                <w:lang w:val="da-DK"/>
+              </w:rPr>
+              <w:t>mio</w:t>
+            </w:r>
+            <w:commentRangeEnd w:id="5"/>
+            <w:r>
+              <w:rPr>
+                <w:rStyle w:val="CommentReference"/>
+                <w:color w:val="auto"/>
+              </w:rPr>
+              <w:commentReference w:id="5"/>
+            </w:r>
+            <w:r>
+              <w:rPr>
+                <w:lang w:val="da-DK"/>
+              </w:rPr>
+              <w:t>.</w:t>
             </w:r>
           </w:p>
         </w:tc>
       </w:tr>
     </w:tbl>
+    <w:p/>
     <w:p>
-      <w:r>
-        <w:t>1) http://www.statisticbrain.com/mobile-phone-app-store-statistics/</w:t>
+      <w:pPr>
+        <w:rPr>
+          <w:lang w:val="da-DK"/>
+        </w:rPr>
+      </w:pPr>
+      <w:r>
+        <w:rPr>
+          <w:lang w:val="da-DK"/>
+        </w:rPr>
+        <w:t xml:space="preserve">Som ses i ovenstående tabel er iPhone- og Android-markedet stærkt dominerende </w:t>
+      </w:r>
+      <w:r>
+        <w:rPr>
+          <w:lang w:val="da-DK"/>
+        </w:rPr>
+        <w:t>i antal</w:t>
+      </w:r>
+      <w:r>
+        <w:rPr>
+          <w:lang w:val="da-DK"/>
+        </w:rPr>
+        <w:t xml:space="preserve"> downloadede apps og det vil derfor være naturligt at fokusere på disse som det primære mål </w:t>
+      </w:r>
+      <w:r>
+        <w:rPr>
+          <w:lang w:val="da-DK"/>
+        </w:rPr>
+        <w:t>for udgivelsen af produktet, da der er størst chance for succes. Dog skal omsætningen af Windows apps bemærkes, da det relative lave antal downloads har givet en omsætning næsten tilsvarende til Androids omsætning. Derfor kunne det overvejes at distribuere igennem omsætning per udgivet app er højere.</w:t>
       </w:r>
     </w:p>
     <w:p>
       <w:pPr>
         <w:rPr>
-          <w:lang w:val="da-DK"/>
-        </w:rPr>
-      </w:pPr>
-      <w:r>
-        <w:rPr>
-          <w:lang w:val="da-DK"/>
-        </w:rPr>
-        <w:t xml:space="preserve">Som ses i ovenstående tabel er iPhone- og Android-markedet stærkt dominerende </w:t>
-      </w:r>
-      <w:r>
-        <w:rPr>
-          <w:lang w:val="da-DK"/>
-        </w:rPr>
-        <w:t>i antal</w:t>
-      </w:r>
-      <w:r>
-        <w:rPr>
-          <w:lang w:val="da-DK"/>
-        </w:rPr>
-        <w:t xml:space="preserve"> downloadede </w:t>
-      </w:r>
-      <w:proofErr w:type="spellStart"/>
-      <w:r>
-        <w:rPr>
-          <w:lang w:val="da-DK"/>
-        </w:rPr>
-        <w:t>apps</w:t>
-      </w:r>
-      <w:proofErr w:type="spellEnd"/>
-      <w:r>
-        <w:rPr>
-          <w:lang w:val="da-DK"/>
-        </w:rPr>
-        <w:t xml:space="preserve"> og det vil derfor være naturligt at fokusere på disse som det primære mål </w:t>
-      </w:r>
-      <w:r>
-        <w:rPr>
-          <w:lang w:val="da-DK"/>
-        </w:rPr>
-        <w:t xml:space="preserve">for udgivelsen af produktet, da der er størst chance for succes. Dog skal omsætningen af Windows </w:t>
-      </w:r>
-      <w:proofErr w:type="spellStart"/>
-      <w:r>
-        <w:rPr>
-          <w:lang w:val="da-DK"/>
-        </w:rPr>
-        <w:t>apps</w:t>
-      </w:r>
-      <w:proofErr w:type="spellEnd"/>
-      <w:r>
-        <w:rPr>
-          <w:lang w:val="da-DK"/>
-        </w:rPr>
-        <w:t xml:space="preserve"> bemærkes, da det relative lave antal </w:t>
-      </w:r>
-      <w:proofErr w:type="spellStart"/>
-      <w:r>
-        <w:rPr>
-          <w:lang w:val="da-DK"/>
-        </w:rPr>
-        <w:t>downloads</w:t>
-      </w:r>
-      <w:proofErr w:type="spellEnd"/>
-      <w:r>
-        <w:rPr>
-          <w:lang w:val="da-DK"/>
-        </w:rPr>
-        <w:t xml:space="preserve"> har givet en omsætning næsten tilsvarende til Androids omsætning. Derfor kunne det overvejes at distribuere igennem omsætning per udgivet </w:t>
-      </w:r>
-      <w:proofErr w:type="spellStart"/>
-      <w:r>
-        <w:rPr>
-          <w:lang w:val="da-DK"/>
-        </w:rPr>
-        <w:t>app</w:t>
-      </w:r>
-      <w:proofErr w:type="spellEnd"/>
-      <w:r>
-        <w:rPr>
-          <w:lang w:val="da-DK"/>
-        </w:rPr>
-        <w:t xml:space="preserve"> er højere.</w:t>
-      </w:r>
-    </w:p>
-    <w:p>
-      <w:pPr>
-        <w:rPr>
-          <w:rStyle w:val="Kraftigfremhvning"/>
+          <w:rStyle w:val="IntenseEmphasis"/>
           <w:lang w:val="da-DK"/>
         </w:rPr>
       </w:pPr>
@@ -2404,13 +2214,13 @@
     <w:p>
       <w:pPr>
         <w:rPr>
-          <w:rStyle w:val="Kraftigfremhvning"/>
+          <w:rStyle w:val="IntenseEmphasis"/>
           <w:lang w:val="da-DK"/>
         </w:rPr>
       </w:pPr>
       <w:r>
         <w:rPr>
-          <w:rStyle w:val="Kraftigfremhvning"/>
+          <w:rStyle w:val="IntenseEmphasis"/>
           <w:lang w:val="da-DK"/>
         </w:rPr>
         <w:t>Projektet</w:t>
@@ -2419,7 +2229,7 @@
     <w:p>
       <w:pPr>
         <w:rPr>
-          <w:rStyle w:val="Kraftigfremhvning"/>
+          <w:rStyle w:val="IntenseEmphasis"/>
           <w:i w:val="0"/>
           <w:iCs w:val="0"/>
           <w:color w:val="auto"/>
@@ -2428,7 +2238,7 @@
       </w:pPr>
       <w:r>
         <w:rPr>
-          <w:rStyle w:val="Kraftigfremhvning"/>
+          <w:rStyle w:val="IntenseEmphasis"/>
           <w:i w:val="0"/>
           <w:iCs w:val="0"/>
           <w:color w:val="auto"/>
@@ -2438,7 +2248,7 @@
       </w:r>
       <w:r>
         <w:rPr>
-          <w:rStyle w:val="Kraftigfremhvning"/>
+          <w:rStyle w:val="IntenseEmphasis"/>
           <w:i w:val="0"/>
           <w:iCs w:val="0"/>
           <w:color w:val="auto"/>
@@ -2456,6 +2266,9 @@
     </w:p>
     <w:p>
       <w:pPr>
+        <w:tabs>
+          <w:tab w:val="left" w:pos="8040"/>
+        </w:tabs>
         <w:rPr>
           <w:lang w:val="da-DK"/>
         </w:rPr>
@@ -2464,7 +2277,7 @@
         <w:rPr>
           <w:lang w:val="da-DK"/>
         </w:rPr>
-        <w:t>http://www.digitalbuzzblog.com/infographic-2013-mobile-growth-statistics/</w:t>
+        <w:tab/>
       </w:r>
     </w:p>
     <w:p>
@@ -2486,7 +2299,7 @@
     </w:p>
     <w:p>
       <w:pPr>
-        <w:pStyle w:val="Overskrift2"/>
+        <w:pStyle w:val="Heading2"/>
         <w:rPr>
           <w:lang w:val="da-DK"/>
         </w:rPr>
@@ -2597,14 +2410,14 @@
           <w:lang w:val="da-DK" w:eastAsia="da-DK"/>
         </w:rPr>
         <w:drawing>
-          <wp:inline distT="0" distB="0" distL="0" distR="0">
+          <wp:inline distT="0" distB="0" distL="0" distR="0" wp14:anchorId="1E0E0602" wp14:editId="1B092C08">
             <wp:extent cx="1771650" cy="3371850"/>
             <wp:effectExtent l="0" t="0" r="0" b="0"/>
             <wp:docPr id="4" name="Chart 4"/>
             <wp:cNvGraphicFramePr/>
             <a:graphic xmlns:a="http://schemas.openxmlformats.org/drawingml/2006/main">
               <a:graphicData uri="http://schemas.openxmlformats.org/drawingml/2006/chart">
-                <c:chart xmlns:c="http://schemas.openxmlformats.org/drawingml/2006/chart" xmlns:r="http://schemas.openxmlformats.org/officeDocument/2006/relationships" r:id="rId17"/>
+                <c:chart xmlns:c="http://schemas.openxmlformats.org/drawingml/2006/chart" xmlns:r="http://schemas.openxmlformats.org/officeDocument/2006/relationships" r:id="rId13"/>
               </a:graphicData>
             </a:graphic>
           </wp:inline>
@@ -2616,49 +2429,45 @@
           <w:lang w:val="da-DK" w:eastAsia="da-DK"/>
         </w:rPr>
         <w:drawing>
-          <wp:inline distT="0" distB="0" distL="0" distR="0" wp14:anchorId="0247DD98" wp14:editId="1A0CD395">
+          <wp:inline distT="0" distB="0" distL="0" distR="0" wp14:anchorId="49EAF650" wp14:editId="55F838DF">
             <wp:extent cx="1743075" cy="3371850"/>
             <wp:effectExtent l="0" t="0" r="9525" b="0"/>
             <wp:docPr id="5" name="Chart 5"/>
             <wp:cNvGraphicFramePr/>
             <a:graphic xmlns:a="http://schemas.openxmlformats.org/drawingml/2006/main">
               <a:graphicData uri="http://schemas.openxmlformats.org/drawingml/2006/chart">
-                <c:chart xmlns:c="http://schemas.openxmlformats.org/drawingml/2006/chart" xmlns:r="http://schemas.openxmlformats.org/officeDocument/2006/relationships" r:id="rId18"/>
+                <c:chart xmlns:c="http://schemas.openxmlformats.org/drawingml/2006/chart" xmlns:r="http://schemas.openxmlformats.org/officeDocument/2006/relationships" r:id="rId14"/>
               </a:graphicData>
             </a:graphic>
           </wp:inline>
         </w:drawing>
       </w:r>
+      <w:commentRangeStart w:id="6"/>
       <w:r>
         <w:rPr>
           <w:noProof/>
           <w:lang w:val="da-DK" w:eastAsia="da-DK"/>
         </w:rPr>
         <w:drawing>
-          <wp:inline distT="0" distB="0" distL="0" distR="0" wp14:anchorId="769F3B82" wp14:editId="55BAE4A9">
+          <wp:inline distT="0" distB="0" distL="0" distR="0" wp14:anchorId="2EAAACBD" wp14:editId="64B18D73">
             <wp:extent cx="2400300" cy="3362325"/>
             <wp:effectExtent l="0" t="0" r="0" b="9525"/>
             <wp:docPr id="6" name="Chart 6"/>
             <wp:cNvGraphicFramePr/>
             <a:graphic xmlns:a="http://schemas.openxmlformats.org/drawingml/2006/main">
               <a:graphicData uri="http://schemas.openxmlformats.org/drawingml/2006/chart">
-                <c:chart xmlns:c="http://schemas.openxmlformats.org/drawingml/2006/chart" xmlns:r="http://schemas.openxmlformats.org/officeDocument/2006/relationships" r:id="rId19"/>
+                <c:chart xmlns:c="http://schemas.openxmlformats.org/drawingml/2006/chart" xmlns:r="http://schemas.openxmlformats.org/officeDocument/2006/relationships" r:id="rId15"/>
               </a:graphicData>
             </a:graphic>
           </wp:inline>
         </w:drawing>
       </w:r>
-      <w:r>
-        <w:rPr>
-          <w:lang w:val="da-DK"/>
-        </w:rPr>
-        <w:t xml:space="preserve">1) </w:t>
-      </w:r>
-      <w:r>
-        <w:rPr>
-          <w:lang w:val="da-DK"/>
-        </w:rPr>
-        <w:t>http://www.onlinegamedesignschools.org/esports/</w:t>
+      <w:commentRangeEnd w:id="6"/>
+      <w:r>
+        <w:rPr>
+          <w:rStyle w:val="CommentReference"/>
+        </w:rPr>
+        <w:commentReference w:id="6"/>
       </w:r>
     </w:p>
     <w:p>
@@ -2702,13 +2511,13 @@
     <w:p>
       <w:pPr>
         <w:rPr>
-          <w:rStyle w:val="Kraftigfremhvning"/>
+          <w:rStyle w:val="IntenseEmphasis"/>
           <w:lang w:val="da-DK"/>
         </w:rPr>
       </w:pPr>
       <w:r>
         <w:rPr>
-          <w:rStyle w:val="Kraftigfremhvning"/>
+          <w:rStyle w:val="IntenseEmphasis"/>
           <w:lang w:val="da-DK"/>
         </w:rPr>
         <w:t>Projektet</w:t>
@@ -2730,49 +2539,13 @@
         <w:rPr>
           <w:lang w:val="da-DK"/>
         </w:rPr>
-        <w:t xml:space="preserve">Da vores produkt ligger imellem </w:t>
-      </w:r>
-      <w:proofErr w:type="spellStart"/>
-      <w:r>
-        <w:rPr>
-          <w:lang w:val="da-DK"/>
-        </w:rPr>
-        <w:t>arcade</w:t>
-      </w:r>
-      <w:proofErr w:type="spellEnd"/>
-      <w:r>
-        <w:rPr>
-          <w:lang w:val="da-DK"/>
-        </w:rPr>
-        <w:t xml:space="preserve"> /</w:t>
-      </w:r>
-      <w:proofErr w:type="spellStart"/>
-      <w:r>
-        <w:rPr>
-          <w:lang w:val="da-DK"/>
-        </w:rPr>
-        <w:t>endless</w:t>
-      </w:r>
-      <w:proofErr w:type="spellEnd"/>
-      <w:r>
-        <w:rPr>
-          <w:lang w:val="da-DK"/>
-        </w:rPr>
-        <w:t xml:space="preserve"> </w:t>
-      </w:r>
-      <w:proofErr w:type="spellStart"/>
-      <w:r>
-        <w:rPr>
-          <w:lang w:val="da-DK"/>
-        </w:rPr>
-        <w:t>runner</w:t>
-      </w:r>
-      <w:proofErr w:type="spellEnd"/>
-      <w:r>
-        <w:rPr>
-          <w:lang w:val="da-DK"/>
-        </w:rPr>
-        <w:t xml:space="preserve"> genren er det derfor muligt at tilrette sit produkt og markedsføring til målgruppen på et mere detaljeret niveau. </w:t>
+        <w:t>Da vores produkt ligger imellem arcade /endless</w:t>
+      </w:r>
+      <w:r>
+        <w:rPr>
+          <w:lang w:val="da-DK"/>
+        </w:rPr>
+        <w:t xml:space="preserve"> runner genren er det derfor muligt at tilrette sit produkt og markedsføring til målgruppen på et mere detaljeret niveau. </w:t>
       </w:r>
     </w:p>
     <w:p>
@@ -2781,6 +2554,7 @@
           <w:lang w:val="da-DK"/>
         </w:rPr>
       </w:pPr>
+      <w:commentRangeStart w:id="7"/>
       <w:r>
         <w:rPr>
           <w:noProof/>
@@ -2788,7 +2562,7 @@
         </w:rPr>
         <w:lastRenderedPageBreak/>
         <w:drawing>
-          <wp:inline distT="0" distB="0" distL="0" distR="0">
+          <wp:inline distT="0" distB="0" distL="0" distR="0" wp14:anchorId="0A8C56DD" wp14:editId="44ED06D8">
             <wp:extent cx="4619625" cy="3726694"/>
             <wp:effectExtent l="0" t="0" r="0" b="7620"/>
             <wp:docPr id="3" name="Picture 3" descr="http://blog.apptopia.com/wp-content/uploads/2013/05/Demo-Graph-1.png"/>
@@ -2805,7 +2579,7 @@
                     </pic:cNvPicPr>
                   </pic:nvPicPr>
                   <pic:blipFill>
-                    <a:blip r:embed="rId20">
+                    <a:blip r:embed="rId16">
                       <a:extLst>
                         <a:ext uri="{28A0092B-C50C-407E-A947-70E740481C1C}">
                           <a14:useLocalDpi xmlns:a14="http://schemas.microsoft.com/office/drawing/2010/main" val="0"/>
@@ -2836,6 +2610,13 @@
           </wp:inline>
         </w:drawing>
       </w:r>
+      <w:commentRangeEnd w:id="7"/>
+      <w:r>
+        <w:rPr>
+          <w:rStyle w:val="CommentReference"/>
+        </w:rPr>
+        <w:commentReference w:id="7"/>
+      </w:r>
     </w:p>
     <w:p>
       <w:pPr>
@@ -2847,21 +2628,7 @@
         <w:rPr>
           <w:lang w:val="da-DK"/>
         </w:rPr>
-        <w:t>Kigger man på figuren over, kan man læse at arkadespil og ”</w:t>
-      </w:r>
-      <w:proofErr w:type="spellStart"/>
-      <w:r>
-        <w:rPr>
-          <w:lang w:val="da-DK"/>
-        </w:rPr>
-        <w:t>Runner</w:t>
-      </w:r>
-      <w:proofErr w:type="spellEnd"/>
-      <w:r>
-        <w:rPr>
-          <w:lang w:val="da-DK"/>
-        </w:rPr>
-        <w:t xml:space="preserve">”-spil </w:t>
+        <w:t xml:space="preserve">Kigger man på figuren over, kan man læse at arkadespil og ”Runner”-spil </w:t>
       </w:r>
       <w:r>
         <w:rPr>
@@ -2915,21 +2682,7 @@
         <w:rPr>
           <w:lang w:val="da-DK"/>
         </w:rPr>
-        <w:t>side frem for den mandlige. Samtidig lægger begge genre i den yngre del af denne figur, men stadig omkring gennemsnitsalderen for computerspillere. Dog er der et spænd imellem de to, hvor gennemsnitsalderen for arkadespillere er 10 år ældre end ”</w:t>
-      </w:r>
-      <w:proofErr w:type="spellStart"/>
-      <w:r>
-        <w:rPr>
-          <w:lang w:val="da-DK"/>
-        </w:rPr>
-        <w:t>runner</w:t>
-      </w:r>
-      <w:proofErr w:type="spellEnd"/>
-      <w:r>
-        <w:rPr>
-          <w:lang w:val="da-DK"/>
-        </w:rPr>
-        <w:t xml:space="preserve">”-genren. Det er derfor vigtigt, at have en klar </w:t>
+        <w:t xml:space="preserve">side frem for den mandlige. Samtidig lægger begge genre i den yngre del af denne figur, men stadig omkring gennemsnitsalderen for computerspillere. Dog er der et spænd imellem de to, hvor gennemsnitsalderen for arkadespillere er 10 år ældre end ”runner”-genren. Det er derfor vigtigt, at have en klar </w:t>
       </w:r>
       <w:r>
         <w:rPr>
@@ -2956,74 +2709,8 @@
           <w:lang w:val="da-DK"/>
         </w:rPr>
       </w:pPr>
-    </w:p>
-    <w:p>
-      <w:pPr>
-        <w:rPr>
-          <w:lang w:val="da-DK"/>
-        </w:rPr>
-      </w:pPr>
-      <w:r>
-        <w:rPr>
-          <w:lang w:val="da-DK"/>
-        </w:rPr>
-        <w:t>http://www.digitalbuzzblog.com/wp-content/uploads/2012/07/Infographic-Social-Gaming-Large.jpg</w:t>
-      </w:r>
-    </w:p>
-    <w:p>
-      <w:pPr>
-        <w:rPr>
-          <w:lang w:val="da-DK"/>
-        </w:rPr>
-      </w:pPr>
-      <w:hyperlink r:id="rId21" w:history="1">
-        <w:r>
-          <w:rPr>
-            <w:rStyle w:val="Hyperlink"/>
-            <w:lang w:val="da-DK"/>
-          </w:rPr>
-          <w:t>http://blog.apptopia.com/game-demographics-that-every-developer-should-know/</w:t>
-        </w:r>
-      </w:hyperlink>
-    </w:p>
-    <w:p>
-      <w:pPr>
-        <w:rPr>
-          <w:lang w:val="da-DK"/>
-        </w:rPr>
-      </w:pPr>
-      <w:hyperlink r:id="rId22" w:history="1">
-        <w:r>
-          <w:rPr>
-            <w:rStyle w:val="Hyperlink"/>
-            <w:lang w:val="da-DK"/>
-          </w:rPr>
-          <w:t>http://www.emergingmarketer.com/book/chapter7/7-2.html</w:t>
-        </w:r>
-      </w:hyperlink>
-    </w:p>
-    <w:p>
-      <w:pPr>
-        <w:rPr>
-          <w:lang w:val="da-DK"/>
-        </w:rPr>
-      </w:pPr>
-      <w:hyperlink r:id="rId23" w:history="1">
-        <w:r>
-          <w:rPr>
-            <w:rStyle w:val="Hyperlink"/>
-            <w:lang w:val="da-DK"/>
-          </w:rPr>
-          <w:t>http://www.digitalbuzzblog.com/wp-content/uploads/2012/07/Infographic-Social-Gaming-Large.jpg</w:t>
-        </w:r>
-      </w:hyperlink>
-    </w:p>
-    <w:p>
-      <w:pPr>
-        <w:rPr>
-          <w:lang w:val="da-DK"/>
-        </w:rPr>
-      </w:pPr>
+      <w:bookmarkStart w:id="8" w:name="_GoBack"/>
+      <w:bookmarkEnd w:id="8"/>
     </w:p>
     <w:p>
       <w:pPr>
@@ -3044,7 +2731,7 @@
     </w:p>
     <w:p>
       <w:pPr>
-        <w:pStyle w:val="Overskrift2"/>
+        <w:pStyle w:val="Heading2"/>
         <w:rPr>
           <w:lang w:val="da-DK"/>
         </w:rPr>
@@ -3157,8 +2844,8 @@
       </w:r>
     </w:p>
     <w:sectPr>
-      <w:headerReference w:type="default" r:id="rId24"/>
-      <w:footerReference w:type="default" r:id="rId25"/>
+      <w:headerReference w:type="default" r:id="rId17"/>
+      <w:footerReference w:type="default" r:id="rId18"/>
       <w:pgSz w:w="12240" w:h="15840"/>
       <w:pgMar w:top="1440" w:right="1440" w:bottom="1440" w:left="1440" w:header="708" w:footer="708" w:gutter="0"/>
       <w:cols w:space="708"/>
@@ -3168,6 +2855,202 @@
 </w:document>
 </file>
 
+<file path=word/comments.xml><?xml version="1.0" encoding="utf-8"?>
+<w:comments xmlns:wpc="http://schemas.microsoft.com/office/word/2010/wordprocessingCanvas" xmlns:mc="http://schemas.openxmlformats.org/markup-compatibility/2006" xmlns:o="urn:schemas-microsoft-com:office:office" xmlns:r="http://schemas.openxmlformats.org/officeDocument/2006/relationships" xmlns:m="http://schemas.openxmlformats.org/officeDocument/2006/math" xmlns:v="urn:schemas-microsoft-com:vml" xmlns:wp14="http://schemas.microsoft.com/office/word/2010/wordprocessingDrawing" xmlns:wp="http://schemas.openxmlformats.org/drawingml/2006/wordprocessingDrawing" xmlns:w10="urn:schemas-microsoft-com:office:word" xmlns:w="http://schemas.openxmlformats.org/wordprocessingml/2006/main" xmlns:w14="http://schemas.microsoft.com/office/word/2010/wordml" xmlns:w15="http://schemas.microsoft.com/office/word/2012/wordml" xmlns:wpg="http://schemas.microsoft.com/office/word/2010/wordprocessingGroup" xmlns:wpi="http://schemas.microsoft.com/office/word/2010/wordprocessingInk" xmlns:wne="http://schemas.microsoft.com/office/word/2006/wordml" xmlns:wps="http://schemas.microsoft.com/office/word/2010/wordprocessingShape" mc:Ignorable="w14 w15 wp14">
+  <w:comment w:id="0" w:author="Toke 8D" w:date="2014-05-19T14:15:00Z" w:initials="T8">
+    <w:p>
+      <w:pPr>
+        <w:pStyle w:val="CommentText"/>
+      </w:pPr>
+      <w:r>
+        <w:rPr>
+          <w:rStyle w:val="CommentReference"/>
+        </w:rPr>
+        <w:annotationRef/>
+      </w:r>
+      <w:r>
+        <w:t>http://www.ask.com/question/what-is-the-size-of-the-entertainment-industry</w:t>
+      </w:r>
+    </w:p>
+  </w:comment>
+  <w:comment w:id="1" w:author="Toke 8D" w:date="2014-05-19T14:09:00Z" w:initials="T8">
+    <w:p>
+      <w:r>
+        <w:rPr>
+          <w:rStyle w:val="CommentReference"/>
+        </w:rPr>
+        <w:annotationRef/>
+      </w:r>
+      <w:hyperlink r:id="rId1" w:history="1">
+        <w:r>
+          <w:rPr>
+            <w:rStyle w:val="Hyperlink"/>
+          </w:rPr>
+          <w:t>http://vgsales.wikia.com/wiki/Video_game_industry</w:t>
+        </w:r>
+      </w:hyperlink>
+    </w:p>
+    <w:p>
+      <w:pPr>
+        <w:pStyle w:val="CommentText"/>
+      </w:pPr>
+    </w:p>
+  </w:comment>
+  <w:comment w:id="2" w:author="Toke 8D" w:date="2014-05-19T14:18:00Z" w:initials="T8">
+    <w:p>
+      <w:r>
+        <w:rPr>
+          <w:rStyle w:val="CommentReference"/>
+        </w:rPr>
+        <w:annotationRef/>
+      </w:r>
+      <w:r>
+        <w:t>http</w:t>
+      </w:r>
+      <w:r>
+        <w:rPr>
+          <w:rStyle w:val="CommentReference"/>
+        </w:rPr>
+        <w:annotationRef/>
+      </w:r>
+      <w:r>
+        <w:t>://www.gartner.com/newsroom/id/2614915</w:t>
+      </w:r>
+    </w:p>
+    <w:p>
+      <w:pPr>
+        <w:pStyle w:val="CommentText"/>
+      </w:pPr>
+    </w:p>
+  </w:comment>
+  <w:comment w:id="3" w:author="Toke 8D" w:date="2014-05-19T14:21:00Z" w:initials="T8">
+    <w:p>
+      <w:pPr>
+        <w:pStyle w:val="CommentText"/>
+      </w:pPr>
+      <w:r>
+        <w:rPr>
+          <w:rStyle w:val="CommentReference"/>
+        </w:rPr>
+        <w:annotationRef/>
+      </w:r>
+      <w:r>
+        <w:t>http://www.emarketer.com/Article/Smartphone-Users-Worldwide-Will-Total-175-Billion-2014/1010536</w:t>
+      </w:r>
+    </w:p>
+  </w:comment>
+  <w:comment w:id="4" w:author="Toke 8D" w:date="2014-05-19T14:21:00Z" w:initials="T8">
+    <w:p>
+      <w:r>
+        <w:rPr>
+          <w:rStyle w:val="CommentReference"/>
+        </w:rPr>
+        <w:annotationRef/>
+      </w:r>
+      <w:r>
+        <w:t>http://www.theesa.com/facts/pdfs/ESA_EF_2012.pdf</w:t>
+      </w:r>
+    </w:p>
+    <w:p>
+      <w:pPr>
+        <w:pStyle w:val="CommentText"/>
+        <w:rPr>
+          <w:lang w:val="da-DK"/>
+        </w:rPr>
+      </w:pPr>
+      <w:hyperlink r:id="rId2" w:history="1">
+        <w:r>
+          <w:rPr>
+            <w:rStyle w:val="Hyperlink"/>
+            <w:lang w:val="da-DK"/>
+          </w:rPr>
+          <w:t>http://www.theesa.com/facts/pdfs/esa_ef_2013.pdf</w:t>
+        </w:r>
+      </w:hyperlink>
+    </w:p>
+  </w:comment>
+  <w:comment w:id="5" w:author="Toke 8D" w:date="2014-05-19T14:24:00Z" w:initials="T8">
+    <w:p>
+      <w:pPr>
+        <w:pStyle w:val="CommentText"/>
+        <w:rPr>
+          <w:lang w:val="da-DK"/>
+        </w:rPr>
+      </w:pPr>
+      <w:r>
+        <w:rPr>
+          <w:rStyle w:val="CommentReference"/>
+        </w:rPr>
+        <w:annotationRef/>
+      </w:r>
+      <w:r>
+        <w:rPr>
+          <w:lang w:val="da-DK"/>
+        </w:rPr>
+        <w:t>http://www.statisticbrain.com/mobile-phone-app-store-statistics/</w:t>
+      </w:r>
+    </w:p>
+  </w:comment>
+  <w:comment w:id="6" w:author="Toke 8D" w:date="2014-05-19T14:24:00Z" w:initials="T8">
+    <w:p>
+      <w:pPr>
+        <w:pStyle w:val="CommentText"/>
+        <w:rPr>
+          <w:lang w:val="da-DK"/>
+        </w:rPr>
+      </w:pPr>
+      <w:r>
+        <w:rPr>
+          <w:rStyle w:val="CommentReference"/>
+        </w:rPr>
+        <w:annotationRef/>
+      </w:r>
+      <w:r>
+        <w:rPr>
+          <w:lang w:val="da-DK"/>
+        </w:rPr>
+        <w:t>http://www.onlinegamedesignschools.org/esports/</w:t>
+      </w:r>
+    </w:p>
+  </w:comment>
+  <w:comment w:id="7" w:author="Toke 8D" w:date="2014-05-19T14:26:00Z" w:initials="T8">
+    <w:p>
+      <w:pPr>
+        <w:pStyle w:val="CommentText"/>
+        <w:rPr>
+          <w:lang w:val="da-DK"/>
+        </w:rPr>
+      </w:pPr>
+      <w:r>
+        <w:rPr>
+          <w:rStyle w:val="CommentReference"/>
+        </w:rPr>
+        <w:annotationRef/>
+      </w:r>
+      <w:r>
+        <w:rPr>
+          <w:lang w:val="da-DK"/>
+        </w:rPr>
+        <w:t>http://webcache.googleusercontent.com/search?q=cache:http://blog.apptopia.com/game-demographics-that-every-developer-should-know/</w:t>
+      </w:r>
+    </w:p>
+  </w:comment>
+</w:comments>
+</file>
+
+<file path=word/commentsExtended.xml><?xml version="1.0" encoding="utf-8"?>
+<w15:commentsEx xmlns:wpc="http://schemas.microsoft.com/office/word/2010/wordprocessingCanvas" xmlns:mc="http://schemas.openxmlformats.org/markup-compatibility/2006" xmlns:o="urn:schemas-microsoft-com:office:office" xmlns:r="http://schemas.openxmlformats.org/officeDocument/2006/relationships" xmlns:m="http://schemas.openxmlformats.org/officeDocument/2006/math" xmlns:v="urn:schemas-microsoft-com:vml" xmlns:wp14="http://schemas.microsoft.com/office/word/2010/wordprocessingDrawing" xmlns:wp="http://schemas.openxmlformats.org/drawingml/2006/wordprocessingDrawing" xmlns:w10="urn:schemas-microsoft-com:office:word" xmlns:w="http://schemas.openxmlformats.org/wordprocessingml/2006/main" xmlns:w14="http://schemas.microsoft.com/office/word/2010/wordml" xmlns:w15="http://schemas.microsoft.com/office/word/2012/wordml" xmlns:wpg="http://schemas.microsoft.com/office/word/2010/wordprocessingGroup" xmlns:wpi="http://schemas.microsoft.com/office/word/2010/wordprocessingInk" xmlns:wne="http://schemas.microsoft.com/office/word/2006/wordml" xmlns:wps="http://schemas.microsoft.com/office/word/2010/wordprocessingShape" mc:Ignorable="w14 w15 wp14">
+  <w15:commentEx w15:paraId="24E157C6" w15:done="0"/>
+  <w15:commentEx w15:paraId="7F335468" w15:done="0"/>
+  <w15:commentEx w15:paraId="61E87B94" w15:done="0"/>
+  <w15:commentEx w15:paraId="3C5D4A11" w15:done="0"/>
+  <w15:commentEx w15:paraId="64682E97" w15:done="0"/>
+  <w15:commentEx w15:paraId="1537C113" w15:done="0"/>
+  <w15:commentEx w15:paraId="10472733" w15:done="0"/>
+  <w15:commentEx w15:paraId="7F6222BA" w15:done="0"/>
+</w15:commentsEx>
+</file>
+
 <file path=word/endnotes.xml><?xml version="1.0" encoding="utf-8"?>
 <w:endnotes xmlns:wpc="http://schemas.microsoft.com/office/word/2010/wordprocessingCanvas" xmlns:mc="http://schemas.openxmlformats.org/markup-compatibility/2006" xmlns:o="urn:schemas-microsoft-com:office:office" xmlns:r="http://schemas.openxmlformats.org/officeDocument/2006/relationships" xmlns:m="http://schemas.openxmlformats.org/officeDocument/2006/math" xmlns:v="urn:schemas-microsoft-com:vml" xmlns:wp14="http://schemas.microsoft.com/office/word/2010/wordprocessingDrawing" xmlns:wp="http://schemas.openxmlformats.org/drawingml/2006/wordprocessingDrawing" xmlns:w10="urn:schemas-microsoft-com:office:word" xmlns:w="http://schemas.openxmlformats.org/wordprocessingml/2006/main" xmlns:w14="http://schemas.microsoft.com/office/word/2010/wordml" xmlns:w15="http://schemas.microsoft.com/office/word/2012/wordml" xmlns:wpg="http://schemas.microsoft.com/office/word/2010/wordprocessingGroup" xmlns:wpi="http://schemas.microsoft.com/office/word/2010/wordprocessingInk" xmlns:wne="http://schemas.microsoft.com/office/word/2006/wordml" xmlns:wps="http://schemas.microsoft.com/office/word/2010/wordprocessingShape" mc:Ignorable="w14 w15 wp14">
   <w:endnote w:type="separator" w:id="-1">
@@ -3191,7 +3074,7 @@
 <w:ftr xmlns:wpc="http://schemas.microsoft.com/office/word/2010/wordprocessingCanvas" xmlns:mc="http://schemas.openxmlformats.org/markup-compatibility/2006" xmlns:o="urn:schemas-microsoft-com:office:office" xmlns:r="http://schemas.openxmlformats.org/officeDocument/2006/relationships" xmlns:m="http://schemas.openxmlformats.org/officeDocument/2006/math" xmlns:v="urn:schemas-microsoft-com:vml" xmlns:wp14="http://schemas.microsoft.com/office/word/2010/wordprocessingDrawing" xmlns:wp="http://schemas.openxmlformats.org/drawingml/2006/wordprocessingDrawing" xmlns:w10="urn:schemas-microsoft-com:office:word" xmlns:w="http://schemas.openxmlformats.org/wordprocessingml/2006/main" xmlns:w14="http://schemas.microsoft.com/office/word/2010/wordml" xmlns:w15="http://schemas.microsoft.com/office/word/2012/wordml" xmlns:wpg="http://schemas.microsoft.com/office/word/2010/wordprocessingGroup" xmlns:wpi="http://schemas.microsoft.com/office/word/2010/wordprocessingInk" xmlns:wne="http://schemas.microsoft.com/office/word/2006/wordml" xmlns:wps="http://schemas.microsoft.com/office/word/2010/wordprocessingShape" mc:Ignorable="w14 w15 wp14">
   <w:p>
     <w:pPr>
-      <w:pStyle w:val="Sidefod"/>
+      <w:pStyle w:val="Footer"/>
     </w:pPr>
     <w:r>
       <w:t xml:space="preserve">Page </w:t>
@@ -3209,7 +3092,7 @@
       <w:rPr>
         <w:noProof/>
       </w:rPr>
-      <w:t>4</w:t>
+      <w:t>9</w:t>
     </w:r>
     <w:r>
       <w:fldChar w:fldCharType="end"/>
@@ -3217,14 +3100,27 @@
     <w:r>
       <w:t xml:space="preserve"> of </w:t>
     </w:r>
-    <w:fldSimple w:instr=" NUMPAGES  \* Arabic  \* MERGEFORMAT ">
-      <w:r>
-        <w:rPr>
-          <w:noProof/>
-        </w:rPr>
-        <w:t>9</w:t>
-      </w:r>
-    </w:fldSimple>
+    <w:r>
+      <w:fldChar w:fldCharType="begin"/>
+    </w:r>
+    <w:r>
+      <w:instrText xml:space="preserve"> NUMPAGES  \* Arabic  \* MERGEFORMAT </w:instrText>
+    </w:r>
+    <w:r>
+      <w:fldChar w:fldCharType="separate"/>
+    </w:r>
+    <w:r>
+      <w:rPr>
+        <w:noProof/>
+      </w:rPr>
+      <w:t>9</w:t>
+    </w:r>
+    <w:r>
+      <w:rPr>
+        <w:noProof/>
+      </w:rPr>
+      <w:fldChar w:fldCharType="end"/>
+    </w:r>
   </w:p>
 </w:ftr>
 </file>
@@ -3248,14 +3144,14 @@
   <w:footnote w:id="1">
     <w:p>
       <w:pPr>
-        <w:pStyle w:val="Fodnotetekst"/>
+        <w:pStyle w:val="FootnoteText"/>
         <w:rPr>
           <w:lang w:val="da-DK"/>
         </w:rPr>
       </w:pPr>
       <w:r>
         <w:rPr>
-          <w:rStyle w:val="Fodnotehenvisning"/>
+          <w:rStyle w:val="FootnoteReference"/>
         </w:rPr>
         <w:footnoteRef/>
       </w:r>
@@ -3274,7 +3170,7 @@
 <w:hdr xmlns:wpc="http://schemas.microsoft.com/office/word/2010/wordprocessingCanvas" xmlns:mc="http://schemas.openxmlformats.org/markup-compatibility/2006" xmlns:o="urn:schemas-microsoft-com:office:office" xmlns:r="http://schemas.openxmlformats.org/officeDocument/2006/relationships" xmlns:m="http://schemas.openxmlformats.org/officeDocument/2006/math" xmlns:v="urn:schemas-microsoft-com:vml" xmlns:wp14="http://schemas.microsoft.com/office/word/2010/wordprocessingDrawing" xmlns:wp="http://schemas.openxmlformats.org/drawingml/2006/wordprocessingDrawing" xmlns:w10="urn:schemas-microsoft-com:office:word" xmlns:w="http://schemas.openxmlformats.org/wordprocessingml/2006/main" xmlns:w14="http://schemas.microsoft.com/office/word/2010/wordml" xmlns:w15="http://schemas.microsoft.com/office/word/2012/wordml" xmlns:wpg="http://schemas.microsoft.com/office/word/2010/wordprocessingGroup" xmlns:wpi="http://schemas.microsoft.com/office/word/2010/wordprocessingInk" xmlns:wne="http://schemas.microsoft.com/office/word/2006/wordml" xmlns:wps="http://schemas.microsoft.com/office/word/2010/wordprocessingShape" mc:Ignorable="w14 w15 wp14">
   <w:p>
     <w:pPr>
-      <w:pStyle w:val="Sidehoved"/>
+      <w:pStyle w:val="Header"/>
     </w:pPr>
   </w:p>
 </w:hdr>
@@ -3490,6 +3386,14 @@
     <w:abstractNumId w:val="0"/>
   </w:num>
 </w:numbering>
+</file>
+
+<file path=word/people.xml><?xml version="1.0" encoding="utf-8"?>
+<w15:people xmlns:wpc="http://schemas.microsoft.com/office/word/2010/wordprocessingCanvas" xmlns:mc="http://schemas.openxmlformats.org/markup-compatibility/2006" xmlns:o="urn:schemas-microsoft-com:office:office" xmlns:r="http://schemas.openxmlformats.org/officeDocument/2006/relationships" xmlns:m="http://schemas.openxmlformats.org/officeDocument/2006/math" xmlns:v="urn:schemas-microsoft-com:vml" xmlns:wp14="http://schemas.microsoft.com/office/word/2010/wordprocessingDrawing" xmlns:wp="http://schemas.openxmlformats.org/drawingml/2006/wordprocessingDrawing" xmlns:w10="urn:schemas-microsoft-com:office:word" xmlns:w="http://schemas.openxmlformats.org/wordprocessingml/2006/main" xmlns:w14="http://schemas.microsoft.com/office/word/2010/wordml" xmlns:w15="http://schemas.microsoft.com/office/word/2012/wordml" xmlns:wpg="http://schemas.microsoft.com/office/word/2010/wordprocessingGroup" xmlns:wpi="http://schemas.microsoft.com/office/word/2010/wordprocessingInk" xmlns:wne="http://schemas.microsoft.com/office/word/2006/wordml" xmlns:wps="http://schemas.microsoft.com/office/word/2010/wordprocessingShape" mc:Ignorable="w14 w15 wp14">
+  <w15:person w15:author="Toke 8D">
+    <w15:presenceInfo w15:providerId="None" w15:userId="Toke 8D"/>
+  </w15:person>
+</w15:people>
 </file>
 
 <file path=word/styles.xml><?xml version="1.0" encoding="utf-8"?>
@@ -3887,11 +3791,11 @@
     <w:qFormat/>
     <w:rsid w:val="000B5199"/>
   </w:style>
-  <w:style w:type="paragraph" w:styleId="Overskrift1">
+  <w:style w:type="paragraph" w:styleId="Heading1">
     <w:name w:val="heading 1"/>
     <w:basedOn w:val="Normal"/>
     <w:next w:val="Normal"/>
-    <w:link w:val="Overskrift1Tegn"/>
+    <w:link w:val="Heading1Char"/>
     <w:uiPriority w:val="9"/>
     <w:qFormat/>
     <w:rsid w:val="00885A39"/>
@@ -3908,11 +3812,11 @@
       <w:szCs w:val="32"/>
     </w:rPr>
   </w:style>
-  <w:style w:type="paragraph" w:styleId="Overskrift2">
+  <w:style w:type="paragraph" w:styleId="Heading2">
     <w:name w:val="heading 2"/>
     <w:basedOn w:val="Normal"/>
     <w:next w:val="Normal"/>
-    <w:link w:val="Overskrift2Tegn"/>
+    <w:link w:val="Heading2Char"/>
     <w:uiPriority w:val="9"/>
     <w:unhideWhenUsed/>
     <w:qFormat/>
@@ -3930,11 +3834,11 @@
       <w:szCs w:val="26"/>
     </w:rPr>
   </w:style>
-  <w:style w:type="paragraph" w:styleId="Overskrift3">
+  <w:style w:type="paragraph" w:styleId="Heading3">
     <w:name w:val="heading 3"/>
     <w:basedOn w:val="Normal"/>
     <w:next w:val="Normal"/>
-    <w:link w:val="Overskrift3Tegn"/>
+    <w:link w:val="Heading3Char"/>
     <w:uiPriority w:val="9"/>
     <w:unhideWhenUsed/>
     <w:qFormat/>
@@ -3952,13 +3856,12 @@
       <w:szCs w:val="24"/>
     </w:rPr>
   </w:style>
-  <w:style w:type="character" w:default="1" w:styleId="Standardskrifttypeiafsnit">
+  <w:style w:type="character" w:default="1" w:styleId="DefaultParagraphFont">
     <w:name w:val="Default Paragraph Font"/>
     <w:uiPriority w:val="1"/>
-    <w:semiHidden/>
     <w:unhideWhenUsed/>
   </w:style>
-  <w:style w:type="table" w:default="1" w:styleId="Tabel-Normal">
+  <w:style w:type="table" w:default="1" w:styleId="TableNormal">
     <w:name w:val="Normal Table"/>
     <w:uiPriority w:val="99"/>
     <w:semiHidden/>
@@ -3973,16 +3876,16 @@
       </w:tblCellMar>
     </w:tblPr>
   </w:style>
-  <w:style w:type="numbering" w:default="1" w:styleId="Ingenoversigt">
+  <w:style w:type="numbering" w:default="1" w:styleId="NoList">
     <w:name w:val="No List"/>
     <w:uiPriority w:val="99"/>
     <w:semiHidden/>
     <w:unhideWhenUsed/>
   </w:style>
-  <w:style w:type="character" w:customStyle="1" w:styleId="Overskrift1Tegn">
-    <w:name w:val="Overskrift 1 Tegn"/>
-    <w:basedOn w:val="Standardskrifttypeiafsnit"/>
-    <w:link w:val="Overskrift1"/>
+  <w:style w:type="character" w:customStyle="1" w:styleId="Heading1Char">
+    <w:name w:val="Heading 1 Char"/>
+    <w:basedOn w:val="DefaultParagraphFont"/>
+    <w:link w:val="Heading1"/>
     <w:uiPriority w:val="9"/>
     <w:rsid w:val="00885A39"/>
     <w:rPr>
@@ -3992,10 +3895,10 @@
       <w:szCs w:val="32"/>
     </w:rPr>
   </w:style>
-  <w:style w:type="character" w:customStyle="1" w:styleId="Overskrift2Tegn">
-    <w:name w:val="Overskrift 2 Tegn"/>
-    <w:basedOn w:val="Standardskrifttypeiafsnit"/>
-    <w:link w:val="Overskrift2"/>
+  <w:style w:type="character" w:customStyle="1" w:styleId="Heading2Char">
+    <w:name w:val="Heading 2 Char"/>
+    <w:basedOn w:val="DefaultParagraphFont"/>
+    <w:link w:val="Heading2"/>
     <w:uiPriority w:val="9"/>
     <w:rsid w:val="00885A39"/>
     <w:rPr>
@@ -4005,7 +3908,7 @@
       <w:szCs w:val="26"/>
     </w:rPr>
   </w:style>
-  <w:style w:type="paragraph" w:styleId="Listeafsnit">
+  <w:style w:type="paragraph" w:styleId="ListParagraph">
     <w:name w:val="List Paragraph"/>
     <w:basedOn w:val="Normal"/>
     <w:uiPriority w:val="34"/>
@@ -4018,7 +3921,7 @@
   </w:style>
   <w:style w:type="character" w:styleId="Hyperlink">
     <w:name w:val="Hyperlink"/>
-    <w:basedOn w:val="Standardskrifttypeiafsnit"/>
+    <w:basedOn w:val="DefaultParagraphFont"/>
     <w:uiPriority w:val="99"/>
     <w:unhideWhenUsed/>
     <w:rsid w:val="00130BE7"/>
@@ -4027,10 +3930,10 @@
       <w:u w:val="single"/>
     </w:rPr>
   </w:style>
-  <w:style w:type="paragraph" w:styleId="Sidehoved">
+  <w:style w:type="paragraph" w:styleId="Header">
     <w:name w:val="header"/>
     <w:basedOn w:val="Normal"/>
-    <w:link w:val="SidehovedTegn"/>
+    <w:link w:val="HeaderChar"/>
     <w:uiPriority w:val="99"/>
     <w:unhideWhenUsed/>
     <w:rsid w:val="00A2667C"/>
@@ -4042,17 +3945,17 @@
       <w:spacing w:after="0" w:line="240" w:lineRule="auto"/>
     </w:pPr>
   </w:style>
-  <w:style w:type="character" w:customStyle="1" w:styleId="SidehovedTegn">
-    <w:name w:val="Sidehoved Tegn"/>
-    <w:basedOn w:val="Standardskrifttypeiafsnit"/>
-    <w:link w:val="Sidehoved"/>
+  <w:style w:type="character" w:customStyle="1" w:styleId="HeaderChar">
+    <w:name w:val="Header Char"/>
+    <w:basedOn w:val="DefaultParagraphFont"/>
+    <w:link w:val="Header"/>
     <w:uiPriority w:val="99"/>
     <w:rsid w:val="00A2667C"/>
   </w:style>
-  <w:style w:type="paragraph" w:styleId="Sidefod">
+  <w:style w:type="paragraph" w:styleId="Footer">
     <w:name w:val="footer"/>
     <w:basedOn w:val="Normal"/>
-    <w:link w:val="SidefodTegn"/>
+    <w:link w:val="FooterChar"/>
     <w:uiPriority w:val="99"/>
     <w:unhideWhenUsed/>
     <w:rsid w:val="00A2667C"/>
@@ -4064,16 +3967,16 @@
       <w:spacing w:after="0" w:line="240" w:lineRule="auto"/>
     </w:pPr>
   </w:style>
-  <w:style w:type="character" w:customStyle="1" w:styleId="SidefodTegn">
-    <w:name w:val="Sidefod Tegn"/>
-    <w:basedOn w:val="Standardskrifttypeiafsnit"/>
-    <w:link w:val="Sidefod"/>
+  <w:style w:type="character" w:customStyle="1" w:styleId="FooterChar">
+    <w:name w:val="Footer Char"/>
+    <w:basedOn w:val="DefaultParagraphFont"/>
+    <w:link w:val="Footer"/>
     <w:uiPriority w:val="99"/>
     <w:rsid w:val="00A2667C"/>
   </w:style>
-  <w:style w:type="character" w:styleId="BesgtLink">
+  <w:style w:type="character" w:styleId="FollowedHyperlink">
     <w:name w:val="FollowedHyperlink"/>
-    <w:basedOn w:val="Standardskrifttypeiafsnit"/>
+    <w:basedOn w:val="DefaultParagraphFont"/>
     <w:uiPriority w:val="99"/>
     <w:semiHidden/>
     <w:unhideWhenUsed/>
@@ -4083,10 +3986,10 @@
       <w:u w:val="single"/>
     </w:rPr>
   </w:style>
-  <w:style w:type="paragraph" w:styleId="Fodnotetekst">
+  <w:style w:type="paragraph" w:styleId="FootnoteText">
     <w:name w:val="footnote text"/>
     <w:basedOn w:val="Normal"/>
-    <w:link w:val="FodnotetekstTegn"/>
+    <w:link w:val="FootnoteTextChar"/>
     <w:uiPriority w:val="99"/>
     <w:unhideWhenUsed/>
     <w:rsid w:val="004F24CF"/>
@@ -4098,10 +4001,10 @@
       <w:szCs w:val="20"/>
     </w:rPr>
   </w:style>
-  <w:style w:type="character" w:customStyle="1" w:styleId="FodnotetekstTegn">
-    <w:name w:val="Fodnotetekst Tegn"/>
-    <w:basedOn w:val="Standardskrifttypeiafsnit"/>
-    <w:link w:val="Fodnotetekst"/>
+  <w:style w:type="character" w:customStyle="1" w:styleId="FootnoteTextChar">
+    <w:name w:val="Footnote Text Char"/>
+    <w:basedOn w:val="DefaultParagraphFont"/>
+    <w:link w:val="FootnoteText"/>
     <w:uiPriority w:val="99"/>
     <w:rsid w:val="004F24CF"/>
     <w:rPr>
@@ -4109,9 +4012,9 @@
       <w:szCs w:val="20"/>
     </w:rPr>
   </w:style>
-  <w:style w:type="character" w:styleId="Fodnotehenvisning">
+  <w:style w:type="character" w:styleId="FootnoteReference">
     <w:name w:val="footnote reference"/>
-    <w:basedOn w:val="Standardskrifttypeiafsnit"/>
+    <w:basedOn w:val="DefaultParagraphFont"/>
     <w:uiPriority w:val="99"/>
     <w:semiHidden/>
     <w:unhideWhenUsed/>
@@ -4120,9 +4023,9 @@
       <w:vertAlign w:val="superscript"/>
     </w:rPr>
   </w:style>
-  <w:style w:type="table" w:styleId="Tabel-Gitter">
+  <w:style w:type="table" w:styleId="TableGrid">
     <w:name w:val="Table Grid"/>
-    <w:basedOn w:val="Tabel-Normal"/>
+    <w:basedOn w:val="TableNormal"/>
     <w:uiPriority w:val="39"/>
     <w:rsid w:val="00EF59E5"/>
     <w:pPr>
@@ -4146,9 +4049,9 @@
       </w:tblCellMar>
     </w:tblPr>
   </w:style>
-  <w:style w:type="table" w:styleId="Gittertabel7-farverig-farve1">
+  <w:style w:type="table" w:styleId="GridTable7Colorful-Accent1">
     <w:name w:val="Grid Table 7 Colorful Accent 1"/>
-    <w:basedOn w:val="Tabel-Normal"/>
+    <w:basedOn w:val="TableNormal"/>
     <w:uiPriority w:val="52"/>
     <w:rsid w:val="00EF59E5"/>
     <w:pPr>
@@ -4292,9 +4195,9 @@
       </w:tcPr>
     </w:tblStylePr>
   </w:style>
-  <w:style w:type="character" w:styleId="Strk">
+  <w:style w:type="character" w:styleId="Strong">
     <w:name w:val="Strong"/>
-    <w:basedOn w:val="Standardskrifttypeiafsnit"/>
+    <w:basedOn w:val="DefaultParagraphFont"/>
     <w:uiPriority w:val="22"/>
     <w:qFormat/>
     <w:rsid w:val="003A230C"/>
@@ -4303,10 +4206,10 @@
       <w:bCs/>
     </w:rPr>
   </w:style>
-  <w:style w:type="character" w:customStyle="1" w:styleId="Overskrift3Tegn">
-    <w:name w:val="Overskrift 3 Tegn"/>
-    <w:basedOn w:val="Standardskrifttypeiafsnit"/>
-    <w:link w:val="Overskrift3"/>
+  <w:style w:type="character" w:customStyle="1" w:styleId="Heading3Char">
+    <w:name w:val="Heading 3 Char"/>
+    <w:basedOn w:val="DefaultParagraphFont"/>
+    <w:link w:val="Heading3"/>
     <w:uiPriority w:val="9"/>
     <w:rsid w:val="00862232"/>
     <w:rPr>
@@ -4316,9 +4219,9 @@
       <w:szCs w:val="24"/>
     </w:rPr>
   </w:style>
-  <w:style w:type="character" w:styleId="Kraftigfremhvning">
+  <w:style w:type="character" w:styleId="IntenseEmphasis">
     <w:name w:val="Intense Emphasis"/>
-    <w:basedOn w:val="Standardskrifttypeiafsnit"/>
+    <w:basedOn w:val="DefaultParagraphFont"/>
     <w:uiPriority w:val="21"/>
     <w:qFormat/>
     <w:rsid w:val="00862232"/>
@@ -4328,7 +4231,7 @@
       <w:color w:val="90C226" w:themeColor="accent1"/>
     </w:rPr>
   </w:style>
-  <w:style w:type="paragraph" w:styleId="Ingenafstand">
+  <w:style w:type="paragraph" w:styleId="NoSpacing">
     <w:name w:val="No Spacing"/>
     <w:uiPriority w:val="1"/>
     <w:qFormat/>
@@ -4337,9 +4240,9 @@
       <w:spacing w:after="0" w:line="240" w:lineRule="auto"/>
     </w:pPr>
   </w:style>
-  <w:style w:type="character" w:styleId="Svagfremhvning">
+  <w:style w:type="character" w:styleId="SubtleEmphasis">
     <w:name w:val="Subtle Emphasis"/>
-    <w:basedOn w:val="Standardskrifttypeiafsnit"/>
+    <w:basedOn w:val="DefaultParagraphFont"/>
     <w:uiPriority w:val="19"/>
     <w:qFormat/>
     <w:rsid w:val="000B5199"/>
@@ -4349,11 +4252,11 @@
       <w:color w:val="404040" w:themeColor="text1" w:themeTint="BF"/>
     </w:rPr>
   </w:style>
-  <w:style w:type="paragraph" w:styleId="Citat">
+  <w:style w:type="paragraph" w:styleId="Quote">
     <w:name w:val="Quote"/>
     <w:basedOn w:val="Normal"/>
     <w:next w:val="Normal"/>
-    <w:link w:val="CitatTegn"/>
+    <w:link w:val="QuoteChar"/>
     <w:uiPriority w:val="29"/>
     <w:qFormat/>
     <w:rsid w:val="000B5199"/>
@@ -4368,10 +4271,10 @@
       <w:color w:val="404040" w:themeColor="text1" w:themeTint="BF"/>
     </w:rPr>
   </w:style>
-  <w:style w:type="character" w:customStyle="1" w:styleId="CitatTegn">
-    <w:name w:val="Citat Tegn"/>
-    <w:basedOn w:val="Standardskrifttypeiafsnit"/>
-    <w:link w:val="Citat"/>
+  <w:style w:type="character" w:customStyle="1" w:styleId="QuoteChar">
+    <w:name w:val="Quote Char"/>
+    <w:basedOn w:val="DefaultParagraphFont"/>
+    <w:link w:val="Quote"/>
     <w:uiPriority w:val="29"/>
     <w:rsid w:val="000B5199"/>
     <w:rPr>
@@ -4380,13 +4283,111 @@
       <w:color w:val="404040" w:themeColor="text1" w:themeTint="BF"/>
     </w:rPr>
   </w:style>
+  <w:style w:type="character" w:styleId="CommentReference">
+    <w:name w:val="annotation reference"/>
+    <w:basedOn w:val="DefaultParagraphFont"/>
+    <w:uiPriority w:val="99"/>
+    <w:semiHidden/>
+    <w:unhideWhenUsed/>
+    <w:rsid w:val="001B7FEA"/>
+    <w:rPr>
+      <w:sz w:val="16"/>
+      <w:szCs w:val="16"/>
+    </w:rPr>
+  </w:style>
+  <w:style w:type="paragraph" w:styleId="CommentText">
+    <w:name w:val="annotation text"/>
+    <w:basedOn w:val="Normal"/>
+    <w:link w:val="CommentTextChar"/>
+    <w:uiPriority w:val="99"/>
+    <w:semiHidden/>
+    <w:unhideWhenUsed/>
+    <w:rsid w:val="001B7FEA"/>
+    <w:pPr>
+      <w:spacing w:line="240" w:lineRule="auto"/>
+    </w:pPr>
+    <w:rPr>
+      <w:sz w:val="20"/>
+      <w:szCs w:val="20"/>
+    </w:rPr>
+  </w:style>
+  <w:style w:type="character" w:customStyle="1" w:styleId="CommentTextChar">
+    <w:name w:val="Comment Text Char"/>
+    <w:basedOn w:val="DefaultParagraphFont"/>
+    <w:link w:val="CommentText"/>
+    <w:uiPriority w:val="99"/>
+    <w:semiHidden/>
+    <w:rsid w:val="001B7FEA"/>
+    <w:rPr>
+      <w:sz w:val="20"/>
+      <w:szCs w:val="20"/>
+    </w:rPr>
+  </w:style>
+  <w:style w:type="paragraph" w:styleId="CommentSubject">
+    <w:name w:val="annotation subject"/>
+    <w:basedOn w:val="CommentText"/>
+    <w:next w:val="CommentText"/>
+    <w:link w:val="CommentSubjectChar"/>
+    <w:uiPriority w:val="99"/>
+    <w:semiHidden/>
+    <w:unhideWhenUsed/>
+    <w:rsid w:val="001B7FEA"/>
+    <w:rPr>
+      <w:b/>
+      <w:bCs/>
+    </w:rPr>
+  </w:style>
+  <w:style w:type="character" w:customStyle="1" w:styleId="CommentSubjectChar">
+    <w:name w:val="Comment Subject Char"/>
+    <w:basedOn w:val="CommentTextChar"/>
+    <w:link w:val="CommentSubject"/>
+    <w:uiPriority w:val="99"/>
+    <w:semiHidden/>
+    <w:rsid w:val="001B7FEA"/>
+    <w:rPr>
+      <w:b/>
+      <w:bCs/>
+      <w:sz w:val="20"/>
+      <w:szCs w:val="20"/>
+    </w:rPr>
+  </w:style>
+  <w:style w:type="paragraph" w:styleId="BalloonText">
+    <w:name w:val="Balloon Text"/>
+    <w:basedOn w:val="Normal"/>
+    <w:link w:val="BalloonTextChar"/>
+    <w:uiPriority w:val="99"/>
+    <w:semiHidden/>
+    <w:unhideWhenUsed/>
+    <w:rsid w:val="001B7FEA"/>
+    <w:pPr>
+      <w:spacing w:after="0" w:line="240" w:lineRule="auto"/>
+    </w:pPr>
+    <w:rPr>
+      <w:rFonts w:ascii="Segoe UI" w:hAnsi="Segoe UI" w:cs="Segoe UI"/>
+      <w:sz w:val="18"/>
+      <w:szCs w:val="18"/>
+    </w:rPr>
+  </w:style>
+  <w:style w:type="character" w:customStyle="1" w:styleId="BalloonTextChar">
+    <w:name w:val="Balloon Text Char"/>
+    <w:basedOn w:val="DefaultParagraphFont"/>
+    <w:link w:val="BalloonText"/>
+    <w:uiPriority w:val="99"/>
+    <w:semiHidden/>
+    <w:rsid w:val="001B7FEA"/>
+    <w:rPr>
+      <w:rFonts w:ascii="Segoe UI" w:hAnsi="Segoe UI" w:cs="Segoe UI"/>
+      <w:sz w:val="18"/>
+      <w:szCs w:val="18"/>
+    </w:rPr>
+  </w:style>
 </w:styles>
 </file>
 
 <file path=word/charts/chart1.xml><?xml version="1.0" encoding="utf-8"?>
 <c:chartSpace xmlns:c="http://schemas.openxmlformats.org/drawingml/2006/chart" xmlns:a="http://schemas.openxmlformats.org/drawingml/2006/main" xmlns:r="http://schemas.openxmlformats.org/officeDocument/2006/relationships">
   <c:date1904 val="0"/>
-  <c:lang val="da-DK"/>
+  <c:lang val="en-US"/>
   <c:roundedCorners val="0"/>
   <mc:AlternateContent xmlns:mc="http://schemas.openxmlformats.org/markup-compatibility/2006">
     <mc:Choice xmlns:c14="http://schemas.microsoft.com/office/drawing/2007/8/2/chart" Requires="c14">
@@ -4703,7 +4704,7 @@
 <file path=word/charts/chart2.xml><?xml version="1.0" encoding="utf-8"?>
 <c:chartSpace xmlns:c="http://schemas.openxmlformats.org/drawingml/2006/chart" xmlns:a="http://schemas.openxmlformats.org/drawingml/2006/main" xmlns:r="http://schemas.openxmlformats.org/officeDocument/2006/relationships">
   <c:date1904 val="0"/>
-  <c:lang val="da-DK"/>
+  <c:lang val="en-US"/>
   <c:roundedCorners val="0"/>
   <mc:AlternateContent xmlns:mc="http://schemas.openxmlformats.org/markup-compatibility/2006">
     <mc:Choice xmlns:c14="http://schemas.microsoft.com/office/drawing/2007/8/2/chart" Requires="c14">
@@ -4920,11 +4921,11 @@
           <c:showBubbleSize val="0"/>
         </c:dLbls>
         <c:smooth val="0"/>
-        <c:axId val="539918760"/>
-        <c:axId val="242750704"/>
+        <c:axId val="311900144"/>
+        <c:axId val="311900928"/>
       </c:lineChart>
       <c:catAx>
-        <c:axId val="539918760"/>
+        <c:axId val="311900144"/>
         <c:scaling>
           <c:orientation val="minMax"/>
         </c:scaling>
@@ -4967,7 +4968,7 @@
             <a:endParaRPr lang="da-DK"/>
           </a:p>
         </c:txPr>
-        <c:crossAx val="242750704"/>
+        <c:crossAx val="311900928"/>
         <c:crosses val="autoZero"/>
         <c:auto val="1"/>
         <c:lblAlgn val="ctr"/>
@@ -4975,7 +4976,7 @@
         <c:noMultiLvlLbl val="0"/>
       </c:catAx>
       <c:valAx>
-        <c:axId val="242750704"/>
+        <c:axId val="311900928"/>
         <c:scaling>
           <c:orientation val="minMax"/>
         </c:scaling>
@@ -5026,7 +5027,7 @@
             <a:endParaRPr lang="da-DK"/>
           </a:p>
         </c:txPr>
-        <c:crossAx val="539918760"/>
+        <c:crossAx val="311900144"/>
         <c:crosses val="autoZero"/>
         <c:crossBetween val="between"/>
       </c:valAx>
@@ -5100,7 +5101,7 @@
 <file path=word/charts/chart3.xml><?xml version="1.0" encoding="utf-8"?>
 <c:chartSpace xmlns:c="http://schemas.openxmlformats.org/drawingml/2006/chart" xmlns:a="http://schemas.openxmlformats.org/drawingml/2006/main" xmlns:r="http://schemas.openxmlformats.org/officeDocument/2006/relationships">
   <c:date1904 val="0"/>
-  <c:lang val="da-DK"/>
+  <c:lang val="en-US"/>
   <c:roundedCorners val="0"/>
   <mc:AlternateContent xmlns:mc="http://schemas.openxmlformats.org/markup-compatibility/2006">
     <mc:Choice xmlns:c14="http://schemas.microsoft.com/office/drawing/2007/8/2/chart" Requires="c14">
@@ -5439,7 +5440,7 @@
 <file path=word/charts/chart4.xml><?xml version="1.0" encoding="utf-8"?>
 <c:chartSpace xmlns:c="http://schemas.openxmlformats.org/drawingml/2006/chart" xmlns:a="http://schemas.openxmlformats.org/drawingml/2006/main" xmlns:r="http://schemas.openxmlformats.org/officeDocument/2006/relationships">
   <c:date1904 val="0"/>
-  <c:lang val="da-DK"/>
+  <c:lang val="en-US"/>
   <c:roundedCorners val="0"/>
   <mc:AlternateContent xmlns:mc="http://schemas.openxmlformats.org/markup-compatibility/2006">
     <mc:Choice xmlns:c14="http://schemas.microsoft.com/office/drawing/2007/8/2/chart" Requires="c14">
@@ -5672,11 +5673,11 @@
         </c:dLbls>
         <c:gapWidth val="79"/>
         <c:overlap val="100"/>
-        <c:axId val="548133184"/>
-        <c:axId val="548133968"/>
+        <c:axId val="415603072"/>
+        <c:axId val="415603856"/>
       </c:barChart>
       <c:catAx>
-        <c:axId val="548133184"/>
+        <c:axId val="415603072"/>
         <c:scaling>
           <c:orientation val="minMax"/>
         </c:scaling>
@@ -5733,7 +5734,7 @@
             <a:endParaRPr lang="da-DK"/>
           </a:p>
         </c:txPr>
-        <c:crossAx val="548133968"/>
+        <c:crossAx val="415603856"/>
         <c:crosses val="autoZero"/>
         <c:auto val="1"/>
         <c:lblAlgn val="ctr"/>
@@ -5741,7 +5742,7 @@
         <c:noMultiLvlLbl val="0"/>
       </c:catAx>
       <c:valAx>
-        <c:axId val="548133968"/>
+        <c:axId val="415603856"/>
         <c:scaling>
           <c:orientation val="minMax"/>
         </c:scaling>
@@ -5798,7 +5799,7 @@
             <a:endParaRPr lang="da-DK"/>
           </a:p>
         </c:txPr>
-        <c:crossAx val="548133184"/>
+        <c:crossAx val="415603072"/>
         <c:crosses val="autoZero"/>
         <c:crossBetween val="between"/>
       </c:valAx>
@@ -5879,7 +5880,7 @@
 <file path=word/charts/chart5.xml><?xml version="1.0" encoding="utf-8"?>
 <c:chartSpace xmlns:c="http://schemas.openxmlformats.org/drawingml/2006/chart" xmlns:a="http://schemas.openxmlformats.org/drawingml/2006/main" xmlns:r="http://schemas.openxmlformats.org/officeDocument/2006/relationships">
   <c:date1904 val="0"/>
-  <c:lang val="da-DK"/>
+  <c:lang val="en-US"/>
   <c:roundedCorners val="0"/>
   <mc:AlternateContent xmlns:mc="http://schemas.openxmlformats.org/markup-compatibility/2006">
     <mc:Choice xmlns:c14="http://schemas.microsoft.com/office/drawing/2007/8/2/chart" Requires="c14">
@@ -6418,11 +6419,11 @@
         </c:dLbls>
         <c:gapWidth val="79"/>
         <c:overlap val="100"/>
-        <c:axId val="548132792"/>
-        <c:axId val="591245672"/>
+        <c:axId val="415603464"/>
+        <c:axId val="410300088"/>
       </c:barChart>
       <c:catAx>
-        <c:axId val="548132792"/>
+        <c:axId val="415603464"/>
         <c:scaling>
           <c:orientation val="minMax"/>
         </c:scaling>
@@ -6479,7 +6480,7 @@
             <a:endParaRPr lang="da-DK"/>
           </a:p>
         </c:txPr>
-        <c:crossAx val="591245672"/>
+        <c:crossAx val="410300088"/>
         <c:crosses val="autoZero"/>
         <c:auto val="1"/>
         <c:lblAlgn val="ctr"/>
@@ -6487,7 +6488,7 @@
         <c:noMultiLvlLbl val="0"/>
       </c:catAx>
       <c:valAx>
-        <c:axId val="591245672"/>
+        <c:axId val="410300088"/>
         <c:scaling>
           <c:orientation val="minMax"/>
         </c:scaling>
@@ -6544,7 +6545,7 @@
             <a:endParaRPr lang="da-DK"/>
           </a:p>
         </c:txPr>
-        <c:crossAx val="548132792"/>
+        <c:crossAx val="415603464"/>
         <c:crosses val="autoZero"/>
         <c:crossBetween val="between"/>
       </c:valAx>
@@ -6625,7 +6626,7 @@
 <file path=word/charts/chart6.xml><?xml version="1.0" encoding="utf-8"?>
 <c:chartSpace xmlns:c="http://schemas.openxmlformats.org/drawingml/2006/chart" xmlns:a="http://schemas.openxmlformats.org/drawingml/2006/main" xmlns:r="http://schemas.openxmlformats.org/officeDocument/2006/relationships">
   <c:date1904 val="0"/>
-  <c:lang val="da-DK"/>
+  <c:lang val="en-US"/>
   <c:roundedCorners val="0"/>
   <mc:AlternateContent xmlns:mc="http://schemas.openxmlformats.org/markup-compatibility/2006">
     <mc:Choice xmlns:c14="http://schemas.microsoft.com/office/drawing/2007/8/2/chart" Requires="c14">
@@ -7266,11 +7267,11 @@
         </c:dLbls>
         <c:gapWidth val="79"/>
         <c:overlap val="100"/>
-        <c:axId val="591246064"/>
-        <c:axId val="591246456"/>
+        <c:axId val="410298128"/>
+        <c:axId val="410300872"/>
       </c:barChart>
       <c:catAx>
-        <c:axId val="591246064"/>
+        <c:axId val="410298128"/>
         <c:scaling>
           <c:orientation val="minMax"/>
         </c:scaling>
@@ -7327,7 +7328,7 @@
             <a:endParaRPr lang="da-DK"/>
           </a:p>
         </c:txPr>
-        <c:crossAx val="591246456"/>
+        <c:crossAx val="410300872"/>
         <c:crosses val="autoZero"/>
         <c:auto val="1"/>
         <c:lblAlgn val="ctr"/>
@@ -7335,7 +7336,7 @@
         <c:noMultiLvlLbl val="0"/>
       </c:catAx>
       <c:valAx>
-        <c:axId val="591246456"/>
+        <c:axId val="410300872"/>
         <c:scaling>
           <c:orientation val="minMax"/>
         </c:scaling>
@@ -7392,7 +7393,7 @@
             <a:endParaRPr lang="da-DK"/>
           </a:p>
         </c:txPr>
-        <c:crossAx val="591246064"/>
+        <c:crossAx val="410298128"/>
         <c:crosses val="autoZero"/>
         <c:crossBetween val="between"/>
       </c:valAx>
@@ -11101,7 +11102,7 @@
 </file>
 
 <file path=customXml/itemProps1.xml><?xml version="1.0" encoding="utf-8"?>
-<ds:datastoreItem xmlns:ds="http://schemas.openxmlformats.org/officeDocument/2006/customXml" ds:itemID="{B4892B51-C1BB-419C-8DBD-AF3667D7EF5E}">
+<ds:datastoreItem xmlns:ds="http://schemas.openxmlformats.org/officeDocument/2006/customXml" ds:itemID="{5878036A-B4FB-495D-A34B-48EDCB60E105}">
   <ds:schemaRefs>
     <ds:schemaRef ds:uri="http://schemas.openxmlformats.org/officeDocument/2006/bibliography"/>
   </ds:schemaRefs>

</xml_diff>